<commit_message>
modified:   C4SGSvc/src/main/java/org/c4sg/entity/Organization.java 	modified:   C4SGSvc/src/main/java/org/c4sg/service/impl/OrganizationServiceImpl.java 	modified:   Documentation/Database/Data_Load.sql 	modified:   Documentation/Database/ERD.pdf 	modified:   Documentation/Database/Physical_Dictionary.pdf 	modified:   Documentation/Database/Table_Definition.sql 	modified:   Documentation/Rest_API/REST_API_User.docx
</commit_message>
<xml_diff>
--- a/Documentation/Rest_API/REST_API_User.docx
+++ b/Documentation/Rest_API/REST_API_User.docx
@@ -1,10 +1,10 @@
 
 <file path=word/document.xml><?xml version="1.0" encoding="utf-8"?>
-<w:document xmlns:wpc="http://schemas.microsoft.com/office/word/2010/wordprocessingCanvas" xmlns:mc="http://schemas.openxmlformats.org/markup-compatibility/2006" xmlns:o="urn:schemas-microsoft-com:office:office" xmlns:r="http://schemas.openxmlformats.org/officeDocument/2006/relationships" xmlns:m="http://schemas.openxmlformats.org/officeDocument/2006/math" xmlns:v="urn:schemas-microsoft-com:vml" xmlns:wp14="http://schemas.microsoft.com/office/word/2010/wordprocessingDrawing" xmlns:wp="http://schemas.openxmlformats.org/drawingml/2006/wordprocessingDrawing" xmlns:w10="urn:schemas-microsoft-com:office:word" xmlns:w="http://schemas.openxmlformats.org/wordprocessingml/2006/main" xmlns:w14="http://schemas.microsoft.com/office/word/2010/wordml" xmlns:wpg="http://schemas.microsoft.com/office/word/2010/wordprocessingGroup" xmlns:wpi="http://schemas.microsoft.com/office/word/2010/wordprocessingInk" xmlns:wne="http://schemas.microsoft.com/office/word/2006/wordml" xmlns:wps="http://schemas.microsoft.com/office/word/2010/wordprocessingShape" mc:Ignorable="w14 wp14">
+<w:document xmlns:wpc="http://schemas.microsoft.com/office/word/2010/wordprocessingCanvas" xmlns:cx="http://schemas.microsoft.com/office/drawing/2014/chartex" xmlns:cx1="http://schemas.microsoft.com/office/drawing/2015/9/8/chartex" xmlns:mc="http://schemas.openxmlformats.org/markup-compatibility/2006" xmlns:o="urn:schemas-microsoft-com:office:office" xmlns:r="http://schemas.openxmlformats.org/officeDocument/2006/relationships" xmlns:m="http://schemas.openxmlformats.org/officeDocument/2006/math" xmlns:v="urn:schemas-microsoft-com:vml" xmlns:wp14="http://schemas.microsoft.com/office/word/2010/wordprocessingDrawing" xmlns:wp="http://schemas.openxmlformats.org/drawingml/2006/wordprocessingDrawing" xmlns:w10="urn:schemas-microsoft-com:office:word" xmlns:w="http://schemas.openxmlformats.org/wordprocessingml/2006/main" xmlns:w14="http://schemas.microsoft.com/office/word/2010/wordml" xmlns:w15="http://schemas.microsoft.com/office/word/2012/wordml" xmlns:w16se="http://schemas.microsoft.com/office/word/2015/wordml/symex" xmlns:wpg="http://schemas.microsoft.com/office/word/2010/wordprocessingGroup" xmlns:wpi="http://schemas.microsoft.com/office/word/2010/wordprocessingInk" xmlns:wne="http://schemas.microsoft.com/office/word/2006/wordml" xmlns:wps="http://schemas.microsoft.com/office/word/2010/wordprocessingShape" mc:Ignorable="w14 w15 w16se wp14">
   <w:body>
     <w:p>
       <w:pPr>
-        <w:pStyle w:val="Title"/>
+        <w:pStyle w:val="Ttulo"/>
       </w:pPr>
       <w:r>
         <w:t>Rest API</w:t>
@@ -17,7 +17,7 @@
     <w:p/>
     <w:p>
       <w:pPr>
-        <w:pStyle w:val="Title"/>
+        <w:pStyle w:val="Ttulo"/>
         <w:rPr>
           <w:sz w:val="32"/>
           <w:szCs w:val="32"/>
@@ -152,10 +152,7 @@
               <w:pStyle w:val="Tabletext"/>
             </w:pPr>
             <w:r>
-              <w:t>1/14</w:t>
-            </w:r>
-            <w:r>
-              <w:t>/2017</w:t>
+              <w:t>1/14/2017</w:t>
             </w:r>
           </w:p>
         </w:tc>
@@ -200,15 +197,71 @@
           </w:p>
         </w:tc>
       </w:tr>
+      <w:tr>
+        <w:tc>
+          <w:tcPr>
+            <w:tcW w:w="1080" w:type="dxa"/>
+            <w:tcBorders>
+              <w:top w:val="single" w:sz="6" w:space="0" w:color="auto"/>
+              <w:left w:val="single" w:sz="6" w:space="0" w:color="auto"/>
+              <w:bottom w:val="single" w:sz="6" w:space="0" w:color="auto"/>
+              <w:right w:val="single" w:sz="6" w:space="0" w:color="auto"/>
+            </w:tcBorders>
+          </w:tcPr>
+          <w:p>
+            <w:pPr>
+              <w:pStyle w:val="Tabletext"/>
+            </w:pPr>
+            <w:r>
+              <w:t>1/18/2017</w:t>
+            </w:r>
+          </w:p>
+        </w:tc>
+        <w:tc>
+          <w:tcPr>
+            <w:tcW w:w="990" w:type="dxa"/>
+            <w:tcBorders>
+              <w:top w:val="single" w:sz="6" w:space="0" w:color="auto"/>
+              <w:left w:val="single" w:sz="6" w:space="0" w:color="auto"/>
+              <w:bottom w:val="single" w:sz="6" w:space="0" w:color="auto"/>
+              <w:right w:val="single" w:sz="6" w:space="0" w:color="auto"/>
+            </w:tcBorders>
+          </w:tcPr>
+          <w:p>
+            <w:pPr>
+              <w:pStyle w:val="Tabletext"/>
+            </w:pPr>
+            <w:r>
+              <w:t>1.1</w:t>
+            </w:r>
+          </w:p>
+        </w:tc>
+        <w:tc>
+          <w:tcPr>
+            <w:tcW w:w="7557" w:type="dxa"/>
+            <w:tcBorders>
+              <w:top w:val="single" w:sz="6" w:space="0" w:color="auto"/>
+              <w:left w:val="single" w:sz="6" w:space="0" w:color="auto"/>
+              <w:bottom w:val="single" w:sz="6" w:space="0" w:color="auto"/>
+              <w:right w:val="single" w:sz="6" w:space="0" w:color="auto"/>
+            </w:tcBorders>
+          </w:tcPr>
+          <w:p>
+            <w:pPr>
+              <w:pStyle w:val="Tabletext"/>
+            </w:pPr>
+            <w:r>
+              <w:t>Field CreateDate was delete from strutucture of dataTypeUser.</w:t>
+            </w:r>
+          </w:p>
+        </w:tc>
+      </w:tr>
     </w:tbl>
-    <w:p>
-      <w:bookmarkStart w:id="0" w:name="_GoBack"/>
-      <w:bookmarkEnd w:id="0"/>
-    </w:p>
+    <w:p/>
     <w:p/>
     <w:p>
       <w:pPr>
-        <w:pStyle w:val="Heading1"/>
+        <w:pStyle w:val="Ttulo1"/>
       </w:pPr>
       <w:r>
         <w:t>Data Type</w:t>
@@ -220,7 +273,7 @@
     <w:p/>
     <w:tbl>
       <w:tblPr>
-        <w:tblStyle w:val="TableGrid"/>
+        <w:tblStyle w:val="Tabelacomgrade"/>
         <w:tblW w:w="9360" w:type="dxa"/>
         <w:tblInd w:w="468" w:type="dxa"/>
         <w:tblLayout w:type="fixed"/>
@@ -365,11 +418,9 @@
             <w:tcW w:w="1350" w:type="dxa"/>
           </w:tcPr>
           <w:p>
-            <w:proofErr w:type="spellStart"/>
             <w:r>
               <w:t>userName</w:t>
             </w:r>
-            <w:proofErr w:type="spellEnd"/>
           </w:p>
         </w:tc>
         <w:tc>
@@ -415,11 +466,9 @@
             <w:tcW w:w="1350" w:type="dxa"/>
           </w:tcPr>
           <w:p>
-            <w:proofErr w:type="spellStart"/>
             <w:r>
               <w:t>firstName</w:t>
             </w:r>
-            <w:proofErr w:type="spellEnd"/>
           </w:p>
         </w:tc>
         <w:tc>
@@ -462,11 +511,9 @@
             <w:tcW w:w="1350" w:type="dxa"/>
           </w:tcPr>
           <w:p>
-            <w:proofErr w:type="spellStart"/>
             <w:r>
               <w:t>lastName</w:t>
             </w:r>
-            <w:proofErr w:type="spellEnd"/>
           </w:p>
         </w:tc>
         <w:tc>
@@ -788,14 +835,12 @@
             <w:tcW w:w="1350" w:type="dxa"/>
           </w:tcPr>
           <w:p>
-            <w:proofErr w:type="spellStart"/>
-            <w:r>
-              <w:t>createD</w:t>
+            <w:r>
+              <w:t>updateD</w:t>
             </w:r>
             <w:r>
               <w:t>ate</w:t>
             </w:r>
-            <w:proofErr w:type="spellEnd"/>
           </w:p>
         </w:tc>
         <w:tc>
@@ -833,62 +878,6 @@
               <w:ind w:right="-108"/>
             </w:pPr>
             <w:r>
-              <w:t>The date that user is created</w:t>
-            </w:r>
-          </w:p>
-        </w:tc>
-      </w:tr>
-      <w:tr>
-        <w:tc>
-          <w:tcPr>
-            <w:tcW w:w="1350" w:type="dxa"/>
-          </w:tcPr>
-          <w:p>
-            <w:proofErr w:type="spellStart"/>
-            <w:r>
-              <w:t>updateD</w:t>
-            </w:r>
-            <w:r>
-              <w:t>ate</w:t>
-            </w:r>
-            <w:proofErr w:type="spellEnd"/>
-          </w:p>
-        </w:tc>
-        <w:tc>
-          <w:tcPr>
-            <w:tcW w:w="1170" w:type="dxa"/>
-          </w:tcPr>
-          <w:p>
-            <w:r>
-              <w:t>string</w:t>
-            </w:r>
-          </w:p>
-        </w:tc>
-        <w:tc>
-          <w:tcPr>
-            <w:tcW w:w="1260" w:type="dxa"/>
-          </w:tcPr>
-          <w:p>
-            <w:pPr>
-              <w:jc w:val="center"/>
-            </w:pPr>
-            <w:r>
-              <w:t>x</w:t>
-            </w:r>
-          </w:p>
-        </w:tc>
-        <w:tc>
-          <w:tcPr>
-            <w:tcW w:w="5580" w:type="dxa"/>
-          </w:tcPr>
-          <w:p>
-            <w:pPr>
-              <w:tabs>
-                <w:tab w:val="left" w:pos="7092"/>
-              </w:tabs>
-              <w:ind w:right="-108"/>
-            </w:pPr>
-            <w:r>
               <w:t>The date that user is updated</w:t>
             </w:r>
           </w:p>
@@ -902,7 +891,7 @@
     </w:p>
     <w:p>
       <w:pPr>
-        <w:pStyle w:val="Heading1"/>
+        <w:pStyle w:val="Ttulo1"/>
       </w:pPr>
       <w:r>
         <w:t>Operations</w:t>
@@ -911,7 +900,7 @@
     <w:p/>
     <w:tbl>
       <w:tblPr>
-        <w:tblStyle w:val="TableGrid"/>
+        <w:tblStyle w:val="Tabelacomgrade"/>
         <w:tblW w:w="9360" w:type="dxa"/>
         <w:tblInd w:w="468" w:type="dxa"/>
         <w:tblLayout w:type="fixed"/>
@@ -988,15 +977,7 @@
           </w:tcPr>
           <w:p>
             <w:r>
-              <w:t>/</w:t>
-            </w:r>
-            <w:proofErr w:type="spellStart"/>
-            <w:r>
-              <w:t>api</w:t>
-            </w:r>
-            <w:proofErr w:type="spellEnd"/>
-            <w:r>
-              <w:t>/user/all</w:t>
+              <w:t>/api/user/all</w:t>
             </w:r>
           </w:p>
         </w:tc>
@@ -1016,28 +997,12 @@
           </w:tcPr>
           <w:p>
             <w:r>
-              <w:t xml:space="preserve">Returns all </w:t>
-            </w:r>
-            <w:proofErr w:type="spellStart"/>
-            <w:r>
-              <w:t>organiations</w:t>
-            </w:r>
-            <w:proofErr w:type="spellEnd"/>
-            <w:r>
-              <w:t>.</w:t>
-            </w:r>
-          </w:p>
-          <w:p>
-            <w:r>
-              <w:t xml:space="preserve">Sort by </w:t>
-            </w:r>
-            <w:proofErr w:type="spellStart"/>
-            <w:r>
-              <w:t>post date</w:t>
-            </w:r>
-            <w:proofErr w:type="spellEnd"/>
-            <w:r>
-              <w:t xml:space="preserve"> in descending order</w:t>
+              <w:t>Returns all organiations.</w:t>
+            </w:r>
+          </w:p>
+          <w:p>
+            <w:r>
+              <w:t>Sort by post date in descending order</w:t>
             </w:r>
             <w:r>
               <w:t>.</w:t>
@@ -1052,23 +1017,7 @@
           </w:tcPr>
           <w:p>
             <w:r>
-              <w:t>/</w:t>
-            </w:r>
-            <w:proofErr w:type="spellStart"/>
-            <w:r>
-              <w:t>api</w:t>
-            </w:r>
-            <w:proofErr w:type="spellEnd"/>
-            <w:r>
-              <w:t>/user/search/</w:t>
-            </w:r>
-            <w:proofErr w:type="spellStart"/>
-            <w:r>
-              <w:t>byId</w:t>
-            </w:r>
-            <w:proofErr w:type="spellEnd"/>
-            <w:r>
-              <w:t>/{id}</w:t>
+              <w:t>/api/user/search/byId/{id}</w:t>
             </w:r>
           </w:p>
         </w:tc>
@@ -1106,24 +1055,11 @@
           </w:tcPr>
           <w:p>
             <w:r>
-              <w:t>/</w:t>
-            </w:r>
-            <w:proofErr w:type="spellStart"/>
-            <w:r>
-              <w:t>api</w:t>
-            </w:r>
-            <w:proofErr w:type="spellEnd"/>
-            <w:r>
-              <w:t>/user/search/</w:t>
-            </w:r>
-            <w:proofErr w:type="spellStart"/>
-            <w:r>
-              <w:t>by</w:t>
+              <w:t>/api/user/search/by</w:t>
             </w:r>
             <w:r>
               <w:t>Username</w:t>
             </w:r>
-            <w:proofErr w:type="spellEnd"/>
             <w:r>
               <w:t>/{</w:t>
             </w:r>
@@ -1175,39 +1111,7 @@
           </w:tcPr>
           <w:p>
             <w:r>
-              <w:t>/</w:t>
-            </w:r>
-            <w:proofErr w:type="spellStart"/>
-            <w:r>
-              <w:t>api</w:t>
-            </w:r>
-            <w:proofErr w:type="spellEnd"/>
-            <w:r>
-              <w:t>/user/search/</w:t>
-            </w:r>
-            <w:proofErr w:type="spellStart"/>
-            <w:r>
-              <w:t>byName</w:t>
-            </w:r>
-            <w:proofErr w:type="spellEnd"/>
-            <w:r>
-              <w:t>/{</w:t>
-            </w:r>
-            <w:proofErr w:type="spellStart"/>
-            <w:r>
-              <w:t>firstName</w:t>
-            </w:r>
-            <w:proofErr w:type="spellEnd"/>
-            <w:r>
-              <w:t xml:space="preserve">, </w:t>
-            </w:r>
-            <w:proofErr w:type="spellStart"/>
-            <w:r>
-              <w:t>lastName</w:t>
-            </w:r>
-            <w:proofErr w:type="spellEnd"/>
-            <w:r>
-              <w:t>}</w:t>
+              <w:t>/api/user/search/byName/{firstName, lastName}</w:t>
             </w:r>
           </w:p>
         </w:tc>
@@ -1239,15 +1143,7 @@
           </w:tcPr>
           <w:p>
             <w:r>
-              <w:t>/</w:t>
-            </w:r>
-            <w:proofErr w:type="spellStart"/>
-            <w:r>
-              <w:t>api</w:t>
-            </w:r>
-            <w:proofErr w:type="spellEnd"/>
-            <w:r>
-              <w:t>/user/create</w:t>
+              <w:t>/api/user/create</w:t>
             </w:r>
           </w:p>
           <w:p/>
@@ -1283,15 +1179,7 @@
           </w:tcPr>
           <w:p>
             <w:r>
-              <w:t>/</w:t>
-            </w:r>
-            <w:proofErr w:type="spellStart"/>
-            <w:r>
-              <w:t>api</w:t>
-            </w:r>
-            <w:proofErr w:type="spellEnd"/>
-            <w:r>
-              <w:t>/user/update</w:t>
+              <w:t>/api/user/update</w:t>
             </w:r>
           </w:p>
           <w:p/>
@@ -1330,15 +1218,7 @@
           </w:tcPr>
           <w:p>
             <w:r>
-              <w:t>/</w:t>
-            </w:r>
-            <w:proofErr w:type="spellStart"/>
-            <w:r>
-              <w:t>api</w:t>
-            </w:r>
-            <w:proofErr w:type="spellEnd"/>
-            <w:r>
-              <w:t>/user/delete/{id}</w:t>
+              <w:t>/api/user/delete/{id}</w:t>
             </w:r>
           </w:p>
         </w:tc>
@@ -1404,14 +1284,14 @@
     </w:tbl>
     <w:p>
       <w:pPr>
-        <w:pStyle w:val="BodyText"/>
+        <w:pStyle w:val="Corpodetexto"/>
         <w:spacing w:after="0"/>
         <w:ind w:left="0"/>
       </w:pPr>
     </w:p>
     <w:p>
       <w:pPr>
-        <w:pStyle w:val="Heading1"/>
+        <w:pStyle w:val="Ttulo1"/>
       </w:pPr>
       <w:r>
         <w:t>Data Model</w:t>
@@ -1429,13 +1309,13 @@
       <w:r>
         <w:rPr>
           <w:noProof/>
+          <w:lang w:eastAsia="pt-BR"/>
         </w:rPr>
-        <w:lastRenderedPageBreak/>
         <w:drawing>
-          <wp:inline distT="0" distB="0" distL="0" distR="0" wp14:anchorId="5D089FCB" wp14:editId="0C804993">
-            <wp:extent cx="5943600" cy="4128135"/>
-            <wp:effectExtent l="19050" t="19050" r="19050" b="24765"/>
-            <wp:docPr id="1" name="Picture 1"/>
+          <wp:inline distT="0" distB="0" distL="0" distR="0" wp14:anchorId="2903CC7D" wp14:editId="11C8A184">
+            <wp:extent cx="6276975" cy="5391150"/>
+            <wp:effectExtent l="0" t="0" r="9525" b="0"/>
+            <wp:docPr id="2" name="Imagem 2"/>
             <wp:cNvGraphicFramePr>
               <a:graphicFrameLocks xmlns:a="http://schemas.openxmlformats.org/drawingml/2006/main" noChangeAspect="1"/>
             </wp:cNvGraphicFramePr>
@@ -1443,27 +1323,35 @@
               <a:graphicData uri="http://schemas.openxmlformats.org/drawingml/2006/picture">
                 <pic:pic xmlns:pic="http://schemas.openxmlformats.org/drawingml/2006/picture">
                   <pic:nvPicPr>
-                    <pic:cNvPr id="0" name=""/>
-                    <pic:cNvPicPr/>
+                    <pic:cNvPr id="0" name="Picture 2"/>
+                    <pic:cNvPicPr>
+                      <a:picLocks noChangeAspect="1" noChangeArrowheads="1"/>
+                    </pic:cNvPicPr>
                   </pic:nvPicPr>
                   <pic:blipFill>
-                    <a:blip r:embed="rId13"/>
+                    <a:blip r:embed="rId12">
+                      <a:extLst>
+                        <a:ext uri="{28A0092B-C50C-407E-A947-70E740481C1C}">
+                          <a14:useLocalDpi xmlns:a14="http://schemas.microsoft.com/office/drawing/2010/main" val="0"/>
+                        </a:ext>
+                      </a:extLst>
+                    </a:blip>
+                    <a:srcRect/>
                     <a:stretch>
                       <a:fillRect/>
                     </a:stretch>
                   </pic:blipFill>
-                  <pic:spPr>
+                  <pic:spPr bwMode="auto">
                     <a:xfrm>
                       <a:off x="0" y="0"/>
-                      <a:ext cx="5943600" cy="4128135"/>
+                      <a:ext cx="6276975" cy="5391150"/>
                     </a:xfrm>
                     <a:prstGeom prst="rect">
                       <a:avLst/>
                     </a:prstGeom>
+                    <a:noFill/>
                     <a:ln>
-                      <a:solidFill>
-                        <a:srgbClr val="C00000"/>
-                      </a:solidFill>
+                      <a:noFill/>
                     </a:ln>
                   </pic:spPr>
                 </pic:pic>
@@ -1472,10 +1360,12 @@
           </wp:inline>
         </w:drawing>
       </w:r>
+      <w:bookmarkStart w:id="0" w:name="_GoBack"/>
+      <w:bookmarkEnd w:id="0"/>
     </w:p>
     <w:sectPr>
-      <w:headerReference w:type="even" r:id="rId14"/>
-      <w:headerReference w:type="first" r:id="rId15"/>
+      <w:headerReference w:type="even" r:id="rId13"/>
+      <w:headerReference w:type="first" r:id="rId14"/>
       <w:pgSz w:w="12240" w:h="15840" w:code="1"/>
       <w:pgMar w:top="1440" w:right="1440" w:bottom="1440" w:left="1440" w:header="720" w:footer="720" w:gutter="0"/>
       <w:paperSrc w:first="15" w:other="15"/>
@@ -1495,7 +1385,7 @@
 </file>
 
 <file path=word/endnotes.xml><?xml version="1.0" encoding="utf-8"?>
-<w:endnotes xmlns:wpc="http://schemas.microsoft.com/office/word/2010/wordprocessingCanvas" xmlns:mc="http://schemas.openxmlformats.org/markup-compatibility/2006" xmlns:o="urn:schemas-microsoft-com:office:office" xmlns:r="http://schemas.openxmlformats.org/officeDocument/2006/relationships" xmlns:m="http://schemas.openxmlformats.org/officeDocument/2006/math" xmlns:v="urn:schemas-microsoft-com:vml" xmlns:wp14="http://schemas.microsoft.com/office/word/2010/wordprocessingDrawing" xmlns:wp="http://schemas.openxmlformats.org/drawingml/2006/wordprocessingDrawing" xmlns:w10="urn:schemas-microsoft-com:office:word" xmlns:w="http://schemas.openxmlformats.org/wordprocessingml/2006/main" xmlns:w14="http://schemas.microsoft.com/office/word/2010/wordml" xmlns:wpg="http://schemas.microsoft.com/office/word/2010/wordprocessingGroup" xmlns:wpi="http://schemas.microsoft.com/office/word/2010/wordprocessingInk" xmlns:wne="http://schemas.microsoft.com/office/word/2006/wordml" xmlns:wps="http://schemas.microsoft.com/office/word/2010/wordprocessingShape" mc:Ignorable="w14 wp14">
+<w:endnotes xmlns:wpc="http://schemas.microsoft.com/office/word/2010/wordprocessingCanvas" xmlns:cx="http://schemas.microsoft.com/office/drawing/2014/chartex" xmlns:cx1="http://schemas.microsoft.com/office/drawing/2015/9/8/chartex" xmlns:mc="http://schemas.openxmlformats.org/markup-compatibility/2006" xmlns:o="urn:schemas-microsoft-com:office:office" xmlns:r="http://schemas.openxmlformats.org/officeDocument/2006/relationships" xmlns:m="http://schemas.openxmlformats.org/officeDocument/2006/math" xmlns:v="urn:schemas-microsoft-com:vml" xmlns:wp14="http://schemas.microsoft.com/office/word/2010/wordprocessingDrawing" xmlns:wp="http://schemas.openxmlformats.org/drawingml/2006/wordprocessingDrawing" xmlns:w10="urn:schemas-microsoft-com:office:word" xmlns:w="http://schemas.openxmlformats.org/wordprocessingml/2006/main" xmlns:w14="http://schemas.microsoft.com/office/word/2010/wordml" xmlns:w15="http://schemas.microsoft.com/office/word/2012/wordml" xmlns:w16se="http://schemas.microsoft.com/office/word/2015/wordml/symex" xmlns:wpg="http://schemas.microsoft.com/office/word/2010/wordprocessingGroup" xmlns:wpi="http://schemas.microsoft.com/office/word/2010/wordprocessingInk" xmlns:wne="http://schemas.microsoft.com/office/word/2006/wordml" xmlns:wps="http://schemas.microsoft.com/office/word/2010/wordprocessingShape" mc:Ignorable="w14 w15 w16se wp14">
   <w:endnote w:type="separator" w:id="-1">
     <w:p>
       <w:r>
@@ -1514,7 +1404,7 @@
 </file>
 
 <file path=word/footnotes.xml><?xml version="1.0" encoding="utf-8"?>
-<w:footnotes xmlns:wpc="http://schemas.microsoft.com/office/word/2010/wordprocessingCanvas" xmlns:mc="http://schemas.openxmlformats.org/markup-compatibility/2006" xmlns:o="urn:schemas-microsoft-com:office:office" xmlns:r="http://schemas.openxmlformats.org/officeDocument/2006/relationships" xmlns:m="http://schemas.openxmlformats.org/officeDocument/2006/math" xmlns:v="urn:schemas-microsoft-com:vml" xmlns:wp14="http://schemas.microsoft.com/office/word/2010/wordprocessingDrawing" xmlns:wp="http://schemas.openxmlformats.org/drawingml/2006/wordprocessingDrawing" xmlns:w10="urn:schemas-microsoft-com:office:word" xmlns:w="http://schemas.openxmlformats.org/wordprocessingml/2006/main" xmlns:w14="http://schemas.microsoft.com/office/word/2010/wordml" xmlns:wpg="http://schemas.microsoft.com/office/word/2010/wordprocessingGroup" xmlns:wpi="http://schemas.microsoft.com/office/word/2010/wordprocessingInk" xmlns:wne="http://schemas.microsoft.com/office/word/2006/wordml" xmlns:wps="http://schemas.microsoft.com/office/word/2010/wordprocessingShape" mc:Ignorable="w14 wp14">
+<w:footnotes xmlns:wpc="http://schemas.microsoft.com/office/word/2010/wordprocessingCanvas" xmlns:cx="http://schemas.microsoft.com/office/drawing/2014/chartex" xmlns:cx1="http://schemas.microsoft.com/office/drawing/2015/9/8/chartex" xmlns:mc="http://schemas.openxmlformats.org/markup-compatibility/2006" xmlns:o="urn:schemas-microsoft-com:office:office" xmlns:r="http://schemas.openxmlformats.org/officeDocument/2006/relationships" xmlns:m="http://schemas.openxmlformats.org/officeDocument/2006/math" xmlns:v="urn:schemas-microsoft-com:vml" xmlns:wp14="http://schemas.microsoft.com/office/word/2010/wordprocessingDrawing" xmlns:wp="http://schemas.openxmlformats.org/drawingml/2006/wordprocessingDrawing" xmlns:w10="urn:schemas-microsoft-com:office:word" xmlns:w="http://schemas.openxmlformats.org/wordprocessingml/2006/main" xmlns:w14="http://schemas.microsoft.com/office/word/2010/wordml" xmlns:w15="http://schemas.microsoft.com/office/word/2012/wordml" xmlns:w16se="http://schemas.microsoft.com/office/word/2015/wordml/symex" xmlns:wpg="http://schemas.microsoft.com/office/word/2010/wordprocessingGroup" xmlns:wpi="http://schemas.microsoft.com/office/word/2010/wordprocessingInk" xmlns:wne="http://schemas.microsoft.com/office/word/2006/wordml" xmlns:wps="http://schemas.microsoft.com/office/word/2010/wordprocessingShape" mc:Ignorable="w14 w15 w16se wp14">
   <w:footnote w:type="separator" w:id="-1">
     <w:p>
       <w:r>
@@ -1533,35 +1423,35 @@
 </file>
 
 <file path=word/header1.xml><?xml version="1.0" encoding="utf-8"?>
-<w:hdr xmlns:wpc="http://schemas.microsoft.com/office/word/2010/wordprocessingCanvas" xmlns:mc="http://schemas.openxmlformats.org/markup-compatibility/2006" xmlns:o="urn:schemas-microsoft-com:office:office" xmlns:r="http://schemas.openxmlformats.org/officeDocument/2006/relationships" xmlns:m="http://schemas.openxmlformats.org/officeDocument/2006/math" xmlns:v="urn:schemas-microsoft-com:vml" xmlns:wp14="http://schemas.microsoft.com/office/word/2010/wordprocessingDrawing" xmlns:wp="http://schemas.openxmlformats.org/drawingml/2006/wordprocessingDrawing" xmlns:w10="urn:schemas-microsoft-com:office:word" xmlns:w="http://schemas.openxmlformats.org/wordprocessingml/2006/main" xmlns:w14="http://schemas.microsoft.com/office/word/2010/wordml" xmlns:wpg="http://schemas.microsoft.com/office/word/2010/wordprocessingGroup" xmlns:wpi="http://schemas.microsoft.com/office/word/2010/wordprocessingInk" xmlns:wne="http://schemas.microsoft.com/office/word/2006/wordml" xmlns:wps="http://schemas.microsoft.com/office/word/2010/wordprocessingShape" mc:Ignorable="w14 wp14">
+<w:hdr xmlns:wpc="http://schemas.microsoft.com/office/word/2010/wordprocessingCanvas" xmlns:cx="http://schemas.microsoft.com/office/drawing/2014/chartex" xmlns:cx1="http://schemas.microsoft.com/office/drawing/2015/9/8/chartex" xmlns:mc="http://schemas.openxmlformats.org/markup-compatibility/2006" xmlns:o="urn:schemas-microsoft-com:office:office" xmlns:r="http://schemas.openxmlformats.org/officeDocument/2006/relationships" xmlns:m="http://schemas.openxmlformats.org/officeDocument/2006/math" xmlns:v="urn:schemas-microsoft-com:vml" xmlns:wp14="http://schemas.microsoft.com/office/word/2010/wordprocessingDrawing" xmlns:wp="http://schemas.openxmlformats.org/drawingml/2006/wordprocessingDrawing" xmlns:w10="urn:schemas-microsoft-com:office:word" xmlns:w="http://schemas.openxmlformats.org/wordprocessingml/2006/main" xmlns:w14="http://schemas.microsoft.com/office/word/2010/wordml" xmlns:w15="http://schemas.microsoft.com/office/word/2012/wordml" xmlns:w16se="http://schemas.microsoft.com/office/word/2015/wordml/symex" xmlns:wpg="http://schemas.microsoft.com/office/word/2010/wordprocessingGroup" xmlns:wpi="http://schemas.microsoft.com/office/word/2010/wordprocessingInk" xmlns:wne="http://schemas.microsoft.com/office/word/2006/wordml" xmlns:wps="http://schemas.microsoft.com/office/word/2010/wordprocessingShape" mc:Ignorable="w14 w15 w16se wp14">
   <w:p>
     <w:pPr>
-      <w:pStyle w:val="Header"/>
+      <w:pStyle w:val="Cabealho"/>
     </w:pPr>
   </w:p>
 </w:hdr>
 </file>
 
 <file path=word/header2.xml><?xml version="1.0" encoding="utf-8"?>
-<w:hdr xmlns:wpc="http://schemas.microsoft.com/office/word/2010/wordprocessingCanvas" xmlns:mc="http://schemas.openxmlformats.org/markup-compatibility/2006" xmlns:o="urn:schemas-microsoft-com:office:office" xmlns:r="http://schemas.openxmlformats.org/officeDocument/2006/relationships" xmlns:m="http://schemas.openxmlformats.org/officeDocument/2006/math" xmlns:v="urn:schemas-microsoft-com:vml" xmlns:wp14="http://schemas.microsoft.com/office/word/2010/wordprocessingDrawing" xmlns:wp="http://schemas.openxmlformats.org/drawingml/2006/wordprocessingDrawing" xmlns:w10="urn:schemas-microsoft-com:office:word" xmlns:w="http://schemas.openxmlformats.org/wordprocessingml/2006/main" xmlns:w14="http://schemas.microsoft.com/office/word/2010/wordml" xmlns:wpg="http://schemas.microsoft.com/office/word/2010/wordprocessingGroup" xmlns:wpi="http://schemas.microsoft.com/office/word/2010/wordprocessingInk" xmlns:wne="http://schemas.microsoft.com/office/word/2006/wordml" xmlns:wps="http://schemas.microsoft.com/office/word/2010/wordprocessingShape" mc:Ignorable="w14 wp14">
+<w:hdr xmlns:wpc="http://schemas.microsoft.com/office/word/2010/wordprocessingCanvas" xmlns:cx="http://schemas.microsoft.com/office/drawing/2014/chartex" xmlns:cx1="http://schemas.microsoft.com/office/drawing/2015/9/8/chartex" xmlns:mc="http://schemas.openxmlformats.org/markup-compatibility/2006" xmlns:o="urn:schemas-microsoft-com:office:office" xmlns:r="http://schemas.openxmlformats.org/officeDocument/2006/relationships" xmlns:m="http://schemas.openxmlformats.org/officeDocument/2006/math" xmlns:v="urn:schemas-microsoft-com:vml" xmlns:wp14="http://schemas.microsoft.com/office/word/2010/wordprocessingDrawing" xmlns:wp="http://schemas.openxmlformats.org/drawingml/2006/wordprocessingDrawing" xmlns:w10="urn:schemas-microsoft-com:office:word" xmlns:w="http://schemas.openxmlformats.org/wordprocessingml/2006/main" xmlns:w14="http://schemas.microsoft.com/office/word/2010/wordml" xmlns:w15="http://schemas.microsoft.com/office/word/2012/wordml" xmlns:w16se="http://schemas.microsoft.com/office/word/2015/wordml/symex" xmlns:wpg="http://schemas.microsoft.com/office/word/2010/wordprocessingGroup" xmlns:wpi="http://schemas.microsoft.com/office/word/2010/wordprocessingInk" xmlns:wne="http://schemas.microsoft.com/office/word/2006/wordml" xmlns:wps="http://schemas.microsoft.com/office/word/2010/wordprocessingShape" mc:Ignorable="w14 w15 w16se wp14">
   <w:p>
     <w:pPr>
-      <w:pStyle w:val="Header"/>
+      <w:pStyle w:val="Cabealho"/>
     </w:pPr>
   </w:p>
 </w:hdr>
 </file>
 
 <file path=word/numbering.xml><?xml version="1.0" encoding="utf-8"?>
-<w:numbering xmlns:wpc="http://schemas.microsoft.com/office/word/2010/wordprocessingCanvas" xmlns:mc="http://schemas.openxmlformats.org/markup-compatibility/2006" xmlns:o="urn:schemas-microsoft-com:office:office" xmlns:r="http://schemas.openxmlformats.org/officeDocument/2006/relationships" xmlns:m="http://schemas.openxmlformats.org/officeDocument/2006/math" xmlns:v="urn:schemas-microsoft-com:vml" xmlns:wp14="http://schemas.microsoft.com/office/word/2010/wordprocessingDrawing" xmlns:wp="http://schemas.openxmlformats.org/drawingml/2006/wordprocessingDrawing" xmlns:w10="urn:schemas-microsoft-com:office:word" xmlns:w="http://schemas.openxmlformats.org/wordprocessingml/2006/main" xmlns:w14="http://schemas.microsoft.com/office/word/2010/wordml" xmlns:wpg="http://schemas.microsoft.com/office/word/2010/wordprocessingGroup" xmlns:wpi="http://schemas.microsoft.com/office/word/2010/wordprocessingInk" xmlns:wne="http://schemas.microsoft.com/office/word/2006/wordml" xmlns:wps="http://schemas.microsoft.com/office/word/2010/wordprocessingShape" mc:Ignorable="w14 wp14">
-  <w:abstractNum w:abstractNumId="0">
+<w:numbering xmlns:wpc="http://schemas.microsoft.com/office/word/2010/wordprocessingCanvas" xmlns:cx="http://schemas.microsoft.com/office/drawing/2014/chartex" xmlns:cx1="http://schemas.microsoft.com/office/drawing/2015/9/8/chartex" xmlns:mc="http://schemas.openxmlformats.org/markup-compatibility/2006" xmlns:o="urn:schemas-microsoft-com:office:office" xmlns:r="http://schemas.openxmlformats.org/officeDocument/2006/relationships" xmlns:m="http://schemas.openxmlformats.org/officeDocument/2006/math" xmlns:v="urn:schemas-microsoft-com:vml" xmlns:wp14="http://schemas.microsoft.com/office/word/2010/wordprocessingDrawing" xmlns:wp="http://schemas.openxmlformats.org/drawingml/2006/wordprocessingDrawing" xmlns:w10="urn:schemas-microsoft-com:office:word" xmlns:w="http://schemas.openxmlformats.org/wordprocessingml/2006/main" xmlns:w14="http://schemas.microsoft.com/office/word/2010/wordml" xmlns:w15="http://schemas.microsoft.com/office/word/2012/wordml" xmlns:w16se="http://schemas.microsoft.com/office/word/2015/wordml/symex" xmlns:wpg="http://schemas.microsoft.com/office/word/2010/wordprocessingGroup" xmlns:wpi="http://schemas.microsoft.com/office/word/2010/wordprocessingInk" xmlns:wne="http://schemas.microsoft.com/office/word/2006/wordml" xmlns:wps="http://schemas.microsoft.com/office/word/2010/wordprocessingShape" mc:Ignorable="w14 w15 w16se wp14">
+  <w:abstractNum w:abstractNumId="0" w15:restartNumberingAfterBreak="0">
     <w:nsid w:val="FFFFFFFB"/>
     <w:multiLevelType w:val="multilevel"/>
     <w:tmpl w:val="FFFFFFFF"/>
     <w:lvl w:ilvl="0">
       <w:start w:val="1"/>
       <w:numFmt w:val="decimal"/>
-      <w:pStyle w:val="Heading1"/>
+      <w:pStyle w:val="Ttulo1"/>
       <w:lvlText w:val="%1."/>
       <w:legacy w:legacy="1" w:legacySpace="144" w:legacyIndent="0"/>
       <w:lvlJc w:val="left"/>
@@ -1569,7 +1459,7 @@
     <w:lvl w:ilvl="1">
       <w:start w:val="1"/>
       <w:numFmt w:val="decimal"/>
-      <w:pStyle w:val="Heading2"/>
+      <w:pStyle w:val="Ttulo2"/>
       <w:lvlText w:val="%1.%2"/>
       <w:legacy w:legacy="1" w:legacySpace="144" w:legacyIndent="0"/>
       <w:lvlJc w:val="left"/>
@@ -1577,7 +1467,7 @@
     <w:lvl w:ilvl="2">
       <w:start w:val="1"/>
       <w:numFmt w:val="decimal"/>
-      <w:pStyle w:val="Heading3"/>
+      <w:pStyle w:val="Ttulo3"/>
       <w:lvlText w:val="%1.%2.%3"/>
       <w:legacy w:legacy="1" w:legacySpace="144" w:legacyIndent="0"/>
       <w:lvlJc w:val="left"/>
@@ -1585,7 +1475,7 @@
     <w:lvl w:ilvl="3">
       <w:start w:val="1"/>
       <w:numFmt w:val="decimal"/>
-      <w:pStyle w:val="Heading4"/>
+      <w:pStyle w:val="Ttulo4"/>
       <w:lvlText w:val="%1.%2.%3.%4"/>
       <w:legacy w:legacy="1" w:legacySpace="144" w:legacyIndent="0"/>
       <w:lvlJc w:val="left"/>
@@ -1593,7 +1483,7 @@
     <w:lvl w:ilvl="4">
       <w:start w:val="1"/>
       <w:numFmt w:val="decimal"/>
-      <w:pStyle w:val="Heading5"/>
+      <w:pStyle w:val="Ttulo5"/>
       <w:lvlText w:val="%1.%2.%3.%4.%5"/>
       <w:legacy w:legacy="1" w:legacySpace="144" w:legacyIndent="0"/>
       <w:lvlJc w:val="left"/>
@@ -1601,7 +1491,7 @@
     <w:lvl w:ilvl="5">
       <w:start w:val="1"/>
       <w:numFmt w:val="decimal"/>
-      <w:pStyle w:val="Heading6"/>
+      <w:pStyle w:val="Ttulo6"/>
       <w:lvlText w:val="%1.%2.%3.%4.%5.%6"/>
       <w:legacy w:legacy="1" w:legacySpace="144" w:legacyIndent="0"/>
       <w:lvlJc w:val="left"/>
@@ -1609,7 +1499,7 @@
     <w:lvl w:ilvl="6">
       <w:start w:val="1"/>
       <w:numFmt w:val="decimal"/>
-      <w:pStyle w:val="Heading7"/>
+      <w:pStyle w:val="Ttulo7"/>
       <w:lvlText w:val="%1.%2.%3.%4.%5.%6.%7"/>
       <w:legacy w:legacy="1" w:legacySpace="144" w:legacyIndent="0"/>
       <w:lvlJc w:val="left"/>
@@ -1617,7 +1507,7 @@
     <w:lvl w:ilvl="7">
       <w:start w:val="1"/>
       <w:numFmt w:val="decimal"/>
-      <w:pStyle w:val="Heading8"/>
+      <w:pStyle w:val="Ttulo8"/>
       <w:lvlText w:val="%1.%2.%3.%4.%5.%6.%7.%8"/>
       <w:legacy w:legacy="1" w:legacySpace="144" w:legacyIndent="0"/>
       <w:lvlJc w:val="left"/>
@@ -1625,13 +1515,13 @@
     <w:lvl w:ilvl="8">
       <w:start w:val="1"/>
       <w:numFmt w:val="decimal"/>
-      <w:pStyle w:val="Heading9"/>
+      <w:pStyle w:val="Ttulo9"/>
       <w:lvlText w:val="%1.%2.%3.%4.%5.%6.%7.%8.%9"/>
       <w:legacy w:legacy="1" w:legacySpace="144" w:legacyIndent="0"/>
       <w:lvlJc w:val="left"/>
     </w:lvl>
   </w:abstractNum>
-  <w:abstractNum w:abstractNumId="1">
+  <w:abstractNum w:abstractNumId="1" w15:restartNumberingAfterBreak="0">
     <w:nsid w:val="02F35363"/>
     <w:multiLevelType w:val="hybridMultilevel"/>
     <w:tmpl w:val="96444104"/>
@@ -1744,7 +1634,7 @@
       </w:rPr>
     </w:lvl>
   </w:abstractNum>
-  <w:abstractNum w:abstractNumId="2">
+  <w:abstractNum w:abstractNumId="2" w15:restartNumberingAfterBreak="0">
     <w:nsid w:val="038E1F65"/>
     <w:multiLevelType w:val="hybridMultilevel"/>
     <w:tmpl w:val="4530CC0E"/>
@@ -1833,7 +1723,7 @@
       </w:pPr>
     </w:lvl>
   </w:abstractNum>
-  <w:abstractNum w:abstractNumId="3">
+  <w:abstractNum w:abstractNumId="3" w15:restartNumberingAfterBreak="0">
     <w:nsid w:val="039047BB"/>
     <w:multiLevelType w:val="hybridMultilevel"/>
     <w:tmpl w:val="8B162E38"/>
@@ -1925,7 +1815,7 @@
       </w:pPr>
     </w:lvl>
   </w:abstractNum>
-  <w:abstractNum w:abstractNumId="4">
+  <w:abstractNum w:abstractNumId="4" w15:restartNumberingAfterBreak="0">
     <w:nsid w:val="04BB2080"/>
     <w:multiLevelType w:val="hybridMultilevel"/>
     <w:tmpl w:val="03542A1A"/>
@@ -2038,7 +1928,7 @@
       </w:rPr>
     </w:lvl>
   </w:abstractNum>
-  <w:abstractNum w:abstractNumId="5">
+  <w:abstractNum w:abstractNumId="5" w15:restartNumberingAfterBreak="0">
     <w:nsid w:val="0D4B2337"/>
     <w:multiLevelType w:val="hybridMultilevel"/>
     <w:tmpl w:val="9508C71C"/>
@@ -2151,7 +2041,7 @@
       </w:rPr>
     </w:lvl>
   </w:abstractNum>
-  <w:abstractNum w:abstractNumId="6">
+  <w:abstractNum w:abstractNumId="6" w15:restartNumberingAfterBreak="0">
     <w:nsid w:val="0DE66B5C"/>
     <w:multiLevelType w:val="hybridMultilevel"/>
     <w:tmpl w:val="EB6626EE"/>
@@ -2241,7 +2131,7 @@
       </w:pPr>
     </w:lvl>
   </w:abstractNum>
-  <w:abstractNum w:abstractNumId="7">
+  <w:abstractNum w:abstractNumId="7" w15:restartNumberingAfterBreak="0">
     <w:nsid w:val="0FCA6125"/>
     <w:multiLevelType w:val="hybridMultilevel"/>
     <w:tmpl w:val="2862B330"/>
@@ -2330,7 +2220,7 @@
       </w:pPr>
     </w:lvl>
   </w:abstractNum>
-  <w:abstractNum w:abstractNumId="8">
+  <w:abstractNum w:abstractNumId="8" w15:restartNumberingAfterBreak="0">
     <w:nsid w:val="1AC80EE3"/>
     <w:multiLevelType w:val="hybridMultilevel"/>
     <w:tmpl w:val="9D483A9E"/>
@@ -2443,7 +2333,7 @@
       </w:rPr>
     </w:lvl>
   </w:abstractNum>
-  <w:abstractNum w:abstractNumId="9">
+  <w:abstractNum w:abstractNumId="9" w15:restartNumberingAfterBreak="0">
     <w:nsid w:val="1DDD619B"/>
     <w:multiLevelType w:val="hybridMultilevel"/>
     <w:tmpl w:val="3B52256E"/>
@@ -2532,7 +2422,7 @@
       </w:pPr>
     </w:lvl>
   </w:abstractNum>
-  <w:abstractNum w:abstractNumId="10">
+  <w:abstractNum w:abstractNumId="10" w15:restartNumberingAfterBreak="0">
     <w:nsid w:val="28D3608F"/>
     <w:multiLevelType w:val="hybridMultilevel"/>
     <w:tmpl w:val="12360A12"/>
@@ -2624,7 +2514,7 @@
       </w:pPr>
     </w:lvl>
   </w:abstractNum>
-  <w:abstractNum w:abstractNumId="11">
+  <w:abstractNum w:abstractNumId="11" w15:restartNumberingAfterBreak="0">
     <w:nsid w:val="2E7F7573"/>
     <w:multiLevelType w:val="hybridMultilevel"/>
     <w:tmpl w:val="049C3AC4"/>
@@ -2737,7 +2627,7 @@
       </w:rPr>
     </w:lvl>
   </w:abstractNum>
-  <w:abstractNum w:abstractNumId="12">
+  <w:abstractNum w:abstractNumId="12" w15:restartNumberingAfterBreak="0">
     <w:nsid w:val="2EAA685B"/>
     <w:multiLevelType w:val="hybridMultilevel"/>
     <w:tmpl w:val="67FCB0F8"/>
@@ -2829,7 +2719,7 @@
       </w:pPr>
     </w:lvl>
   </w:abstractNum>
-  <w:abstractNum w:abstractNumId="13">
+  <w:abstractNum w:abstractNumId="13" w15:restartNumberingAfterBreak="0">
     <w:nsid w:val="31F84103"/>
     <w:multiLevelType w:val="hybridMultilevel"/>
     <w:tmpl w:val="84FAF30C"/>
@@ -2942,7 +2832,7 @@
       </w:rPr>
     </w:lvl>
   </w:abstractNum>
-  <w:abstractNum w:abstractNumId="14">
+  <w:abstractNum w:abstractNumId="14" w15:restartNumberingAfterBreak="0">
     <w:nsid w:val="35536A77"/>
     <w:multiLevelType w:val="hybridMultilevel"/>
     <w:tmpl w:val="33440EEC"/>
@@ -3055,7 +2945,7 @@
       </w:rPr>
     </w:lvl>
   </w:abstractNum>
-  <w:abstractNum w:abstractNumId="15">
+  <w:abstractNum w:abstractNumId="15" w15:restartNumberingAfterBreak="0">
     <w:nsid w:val="385D0631"/>
     <w:multiLevelType w:val="hybridMultilevel"/>
     <w:tmpl w:val="66A2EE8E"/>
@@ -3168,7 +3058,7 @@
       </w:rPr>
     </w:lvl>
   </w:abstractNum>
-  <w:abstractNum w:abstractNumId="16">
+  <w:abstractNum w:abstractNumId="16" w15:restartNumberingAfterBreak="0">
     <w:nsid w:val="39F52570"/>
     <w:multiLevelType w:val="hybridMultilevel"/>
     <w:tmpl w:val="E3F26E22"/>
@@ -3281,7 +3171,7 @@
       </w:rPr>
     </w:lvl>
   </w:abstractNum>
-  <w:abstractNum w:abstractNumId="17">
+  <w:abstractNum w:abstractNumId="17" w15:restartNumberingAfterBreak="0">
     <w:nsid w:val="40C1710E"/>
     <w:multiLevelType w:val="hybridMultilevel"/>
     <w:tmpl w:val="DF44F594"/>
@@ -3371,7 +3261,7 @@
       </w:pPr>
     </w:lvl>
   </w:abstractNum>
-  <w:abstractNum w:abstractNumId="18">
+  <w:abstractNum w:abstractNumId="18" w15:restartNumberingAfterBreak="0">
     <w:nsid w:val="426B3CB4"/>
     <w:multiLevelType w:val="hybridMultilevel"/>
     <w:tmpl w:val="598E3764"/>
@@ -3463,7 +3353,7 @@
       </w:pPr>
     </w:lvl>
   </w:abstractNum>
-  <w:abstractNum w:abstractNumId="19">
+  <w:abstractNum w:abstractNumId="19" w15:restartNumberingAfterBreak="0">
     <w:nsid w:val="47AF3FFE"/>
     <w:multiLevelType w:val="hybridMultilevel"/>
     <w:tmpl w:val="536CABAC"/>
@@ -3555,7 +3445,7 @@
       </w:pPr>
     </w:lvl>
   </w:abstractNum>
-  <w:abstractNum w:abstractNumId="20">
+  <w:abstractNum w:abstractNumId="20" w15:restartNumberingAfterBreak="0">
     <w:nsid w:val="4B2D46BC"/>
     <w:multiLevelType w:val="hybridMultilevel"/>
     <w:tmpl w:val="C9A09168"/>
@@ -3667,7 +3557,7 @@
       </w:rPr>
     </w:lvl>
   </w:abstractNum>
-  <w:abstractNum w:abstractNumId="21">
+  <w:abstractNum w:abstractNumId="21" w15:restartNumberingAfterBreak="0">
     <w:nsid w:val="4B302F54"/>
     <w:multiLevelType w:val="hybridMultilevel"/>
     <w:tmpl w:val="EE48C922"/>
@@ -3782,7 +3672,7 @@
       </w:rPr>
     </w:lvl>
   </w:abstractNum>
-  <w:abstractNum w:abstractNumId="22">
+  <w:abstractNum w:abstractNumId="22" w15:restartNumberingAfterBreak="0">
     <w:nsid w:val="4D5864A6"/>
     <w:multiLevelType w:val="hybridMultilevel"/>
     <w:tmpl w:val="F08E19B0"/>
@@ -3874,7 +3764,7 @@
       </w:pPr>
     </w:lvl>
   </w:abstractNum>
-  <w:abstractNum w:abstractNumId="23">
+  <w:abstractNum w:abstractNumId="23" w15:restartNumberingAfterBreak="0">
     <w:nsid w:val="4F925946"/>
     <w:multiLevelType w:val="hybridMultilevel"/>
     <w:tmpl w:val="2A2094EE"/>
@@ -3966,7 +3856,7 @@
       </w:pPr>
     </w:lvl>
   </w:abstractNum>
-  <w:abstractNum w:abstractNumId="24">
+  <w:abstractNum w:abstractNumId="24" w15:restartNumberingAfterBreak="0">
     <w:nsid w:val="5095277D"/>
     <w:multiLevelType w:val="hybridMultilevel"/>
     <w:tmpl w:val="EEA49118"/>
@@ -4055,7 +3945,7 @@
       </w:pPr>
     </w:lvl>
   </w:abstractNum>
-  <w:abstractNum w:abstractNumId="25">
+  <w:abstractNum w:abstractNumId="25" w15:restartNumberingAfterBreak="0">
     <w:nsid w:val="54DA7BCE"/>
     <w:multiLevelType w:val="hybridMultilevel"/>
     <w:tmpl w:val="E53242C6"/>
@@ -4141,7 +4031,7 @@
       </w:pPr>
     </w:lvl>
   </w:abstractNum>
-  <w:abstractNum w:abstractNumId="26">
+  <w:abstractNum w:abstractNumId="26" w15:restartNumberingAfterBreak="0">
     <w:nsid w:val="562752D3"/>
     <w:multiLevelType w:val="hybridMultilevel"/>
     <w:tmpl w:val="6C627FF4"/>
@@ -4254,7 +4144,7 @@
       </w:rPr>
     </w:lvl>
   </w:abstractNum>
-  <w:abstractNum w:abstractNumId="27">
+  <w:abstractNum w:abstractNumId="27" w15:restartNumberingAfterBreak="0">
     <w:nsid w:val="573670B6"/>
     <w:multiLevelType w:val="multilevel"/>
     <w:tmpl w:val="EB7CBA6E"/>
@@ -4397,7 +4287,7 @@
       </w:rPr>
     </w:lvl>
   </w:abstractNum>
-  <w:abstractNum w:abstractNumId="28">
+  <w:abstractNum w:abstractNumId="28" w15:restartNumberingAfterBreak="0">
     <w:nsid w:val="5C115292"/>
     <w:multiLevelType w:val="hybridMultilevel"/>
     <w:tmpl w:val="CF023BA6"/>
@@ -4489,7 +4379,7 @@
       </w:pPr>
     </w:lvl>
   </w:abstractNum>
-  <w:abstractNum w:abstractNumId="29">
+  <w:abstractNum w:abstractNumId="29" w15:restartNumberingAfterBreak="0">
     <w:nsid w:val="5F1F7702"/>
     <w:multiLevelType w:val="hybridMultilevel"/>
     <w:tmpl w:val="2A6263C6"/>
@@ -4602,7 +4492,7 @@
       </w:rPr>
     </w:lvl>
   </w:abstractNum>
-  <w:abstractNum w:abstractNumId="30">
+  <w:abstractNum w:abstractNumId="30" w15:restartNumberingAfterBreak="0">
     <w:nsid w:val="605E4227"/>
     <w:multiLevelType w:val="hybridMultilevel"/>
     <w:tmpl w:val="3DDC9444"/>
@@ -4715,7 +4605,7 @@
       </w:rPr>
     </w:lvl>
   </w:abstractNum>
-  <w:abstractNum w:abstractNumId="31">
+  <w:abstractNum w:abstractNumId="31" w15:restartNumberingAfterBreak="0">
     <w:nsid w:val="66B33752"/>
     <w:multiLevelType w:val="hybridMultilevel"/>
     <w:tmpl w:val="17F22620"/>
@@ -4807,7 +4697,7 @@
       </w:pPr>
     </w:lvl>
   </w:abstractNum>
-  <w:abstractNum w:abstractNumId="32">
+  <w:abstractNum w:abstractNumId="32" w15:restartNumberingAfterBreak="0">
     <w:nsid w:val="6B5032EE"/>
     <w:multiLevelType w:val="hybridMultilevel"/>
     <w:tmpl w:val="DB68E64A"/>
@@ -4896,7 +4786,7 @@
       </w:pPr>
     </w:lvl>
   </w:abstractNum>
-  <w:abstractNum w:abstractNumId="33">
+  <w:abstractNum w:abstractNumId="33" w15:restartNumberingAfterBreak="0">
     <w:nsid w:val="6CD75043"/>
     <w:multiLevelType w:val="hybridMultilevel"/>
     <w:tmpl w:val="6D48BC18"/>
@@ -5008,7 +4898,7 @@
       </w:rPr>
     </w:lvl>
   </w:abstractNum>
-  <w:abstractNum w:abstractNumId="34">
+  <w:abstractNum w:abstractNumId="34" w15:restartNumberingAfterBreak="0">
     <w:nsid w:val="6D176AB4"/>
     <w:multiLevelType w:val="hybridMultilevel"/>
     <w:tmpl w:val="A9F6EB54"/>
@@ -5121,7 +5011,7 @@
       </w:rPr>
     </w:lvl>
   </w:abstractNum>
-  <w:abstractNum w:abstractNumId="35">
+  <w:abstractNum w:abstractNumId="35" w15:restartNumberingAfterBreak="0">
     <w:nsid w:val="6EB261FE"/>
     <w:multiLevelType w:val="hybridMultilevel"/>
     <w:tmpl w:val="525C032C"/>
@@ -5234,7 +5124,7 @@
       </w:rPr>
     </w:lvl>
   </w:abstractNum>
-  <w:abstractNum w:abstractNumId="36">
+  <w:abstractNum w:abstractNumId="36" w15:restartNumberingAfterBreak="0">
     <w:nsid w:val="75656250"/>
     <w:multiLevelType w:val="hybridMultilevel"/>
     <w:tmpl w:val="AE36DCB6"/>
@@ -5347,7 +5237,7 @@
       </w:rPr>
     </w:lvl>
   </w:abstractNum>
-  <w:abstractNum w:abstractNumId="37">
+  <w:abstractNum w:abstractNumId="37" w15:restartNumberingAfterBreak="0">
     <w:nsid w:val="7B2513ED"/>
     <w:multiLevelType w:val="hybridMultilevel"/>
     <w:tmpl w:val="610C9F36"/>
@@ -5460,7 +5350,7 @@
       </w:rPr>
     </w:lvl>
   </w:abstractNum>
-  <w:abstractNum w:abstractNumId="38">
+  <w:abstractNum w:abstractNumId="38" w15:restartNumberingAfterBreak="0">
     <w:nsid w:val="7BD31E22"/>
     <w:multiLevelType w:val="hybridMultilevel"/>
     <w:tmpl w:val="8F6A446C"/>
@@ -5552,7 +5442,7 @@
       </w:pPr>
     </w:lvl>
   </w:abstractNum>
-  <w:abstractNum w:abstractNumId="39">
+  <w:abstractNum w:abstractNumId="39" w15:restartNumberingAfterBreak="0">
     <w:nsid w:val="7E695BCC"/>
     <w:multiLevelType w:val="hybridMultilevel"/>
     <w:tmpl w:val="B9B26B80"/>
@@ -5769,7 +5659,7 @@
 </file>
 
 <file path=word/styles.xml><?xml version="1.0" encoding="utf-8"?>
-<w:styles xmlns:mc="http://schemas.openxmlformats.org/markup-compatibility/2006" xmlns:r="http://schemas.openxmlformats.org/officeDocument/2006/relationships" xmlns:w="http://schemas.openxmlformats.org/wordprocessingml/2006/main" xmlns:w14="http://schemas.microsoft.com/office/word/2010/wordml" mc:Ignorable="w14">
+<w:styles xmlns:mc="http://schemas.openxmlformats.org/markup-compatibility/2006" xmlns:r="http://schemas.openxmlformats.org/officeDocument/2006/relationships" xmlns:w="http://schemas.openxmlformats.org/wordprocessingml/2006/main" xmlns:w14="http://schemas.microsoft.com/office/word/2010/wordml" xmlns:w15="http://schemas.microsoft.com/office/word/2012/wordml" xmlns:w16se="http://schemas.microsoft.com/office/word/2015/wordml/symex" mc:Ignorable="w14 w15 w16se">
   <w:docDefaults>
     <w:rPrDefault>
       <w:rPr>
@@ -5779,7 +5669,7 @@
     </w:rPrDefault>
     <w:pPrDefault/>
   </w:docDefaults>
-  <w:latentStyles w:defLockedState="0" w:defUIPriority="0" w:defSemiHidden="0" w:defUnhideWhenUsed="0" w:defQFormat="0" w:count="267">
+  <w:latentStyles w:defLockedState="0" w:defUIPriority="0" w:defSemiHidden="0" w:defUnhideWhenUsed="0" w:defQFormat="0" w:count="371">
     <w:lsdException w:name="Normal" w:qFormat="1"/>
     <w:lsdException w:name="heading 1" w:qFormat="1"/>
     <w:lsdException w:name="heading 2" w:qFormat="1"/>
@@ -5787,22 +5677,149 @@
     <w:lsdException w:name="heading 4" w:qFormat="1"/>
     <w:lsdException w:name="heading 5" w:qFormat="1"/>
     <w:lsdException w:name="heading 6" w:qFormat="1"/>
-    <w:lsdException w:name="heading 7" w:qFormat="1"/>
-    <w:lsdException w:name="heading 8" w:qFormat="1"/>
-    <w:lsdException w:name="heading 9" w:qFormat="1"/>
-    <w:lsdException w:name="toc 1" w:uiPriority="39"/>
-    <w:lsdException w:name="toc 2" w:uiPriority="39"/>
+    <w:lsdException w:name="heading 7" w:semiHidden="1" w:unhideWhenUsed="1" w:qFormat="1"/>
+    <w:lsdException w:name="heading 8" w:semiHidden="1" w:unhideWhenUsed="1" w:qFormat="1"/>
+    <w:lsdException w:name="heading 9" w:semiHidden="1" w:unhideWhenUsed="1" w:qFormat="1"/>
+    <w:lsdException w:name="index 1" w:semiHidden="1" w:unhideWhenUsed="1"/>
+    <w:lsdException w:name="index 2" w:semiHidden="1" w:unhideWhenUsed="1"/>
+    <w:lsdException w:name="index 3" w:semiHidden="1" w:unhideWhenUsed="1"/>
+    <w:lsdException w:name="index 4" w:semiHidden="1" w:unhideWhenUsed="1"/>
+    <w:lsdException w:name="index 5" w:semiHidden="1" w:unhideWhenUsed="1"/>
+    <w:lsdException w:name="index 6" w:semiHidden="1" w:unhideWhenUsed="1"/>
+    <w:lsdException w:name="index 7" w:semiHidden="1" w:unhideWhenUsed="1"/>
+    <w:lsdException w:name="index 8" w:semiHidden="1" w:unhideWhenUsed="1"/>
+    <w:lsdException w:name="index 9" w:semiHidden="1" w:unhideWhenUsed="1"/>
+    <w:lsdException w:name="toc 1" w:semiHidden="1" w:uiPriority="39" w:unhideWhenUsed="1"/>
+    <w:lsdException w:name="toc 2" w:semiHidden="1" w:uiPriority="39" w:unhideWhenUsed="1"/>
+    <w:lsdException w:name="toc 3" w:semiHidden="1" w:unhideWhenUsed="1"/>
+    <w:lsdException w:name="toc 4" w:semiHidden="1" w:unhideWhenUsed="1"/>
+    <w:lsdException w:name="toc 5" w:semiHidden="1" w:unhideWhenUsed="1"/>
+    <w:lsdException w:name="toc 6" w:semiHidden="1" w:unhideWhenUsed="1"/>
+    <w:lsdException w:name="toc 7" w:semiHidden="1" w:unhideWhenUsed="1"/>
+    <w:lsdException w:name="toc 8" w:semiHidden="1" w:unhideWhenUsed="1"/>
+    <w:lsdException w:name="toc 9" w:semiHidden="1" w:unhideWhenUsed="1"/>
+    <w:lsdException w:name="Normal Indent" w:semiHidden="1" w:unhideWhenUsed="1"/>
+    <w:lsdException w:name="footnote text" w:semiHidden="1" w:unhideWhenUsed="1"/>
+    <w:lsdException w:name="annotation text" w:semiHidden="1" w:unhideWhenUsed="1"/>
+    <w:lsdException w:name="header" w:semiHidden="1" w:unhideWhenUsed="1"/>
+    <w:lsdException w:name="footer" w:semiHidden="1" w:unhideWhenUsed="1"/>
+    <w:lsdException w:name="index heading" w:semiHidden="1" w:unhideWhenUsed="1"/>
     <w:lsdException w:name="caption" w:semiHidden="1" w:unhideWhenUsed="1" w:qFormat="1"/>
+    <w:lsdException w:name="table of figures" w:semiHidden="1" w:unhideWhenUsed="1"/>
+    <w:lsdException w:name="envelope address" w:semiHidden="1" w:unhideWhenUsed="1"/>
+    <w:lsdException w:name="envelope return" w:semiHidden="1" w:unhideWhenUsed="1"/>
+    <w:lsdException w:name="footnote reference" w:semiHidden="1" w:unhideWhenUsed="1"/>
+    <w:lsdException w:name="annotation reference" w:semiHidden="1" w:unhideWhenUsed="1"/>
+    <w:lsdException w:name="line number" w:semiHidden="1" w:unhideWhenUsed="1"/>
+    <w:lsdException w:name="page number" w:semiHidden="1" w:unhideWhenUsed="1"/>
+    <w:lsdException w:name="endnote reference" w:semiHidden="1" w:unhideWhenUsed="1"/>
+    <w:lsdException w:name="endnote text" w:semiHidden="1" w:unhideWhenUsed="1"/>
+    <w:lsdException w:name="table of authorities" w:semiHidden="1" w:unhideWhenUsed="1"/>
+    <w:lsdException w:name="macro" w:semiHidden="1" w:unhideWhenUsed="1"/>
+    <w:lsdException w:name="toa heading" w:semiHidden="1" w:unhideWhenUsed="1"/>
+    <w:lsdException w:name="List" w:semiHidden="1" w:unhideWhenUsed="1"/>
+    <w:lsdException w:name="List Bullet" w:semiHidden="1" w:unhideWhenUsed="1"/>
+    <w:lsdException w:name="List 2" w:semiHidden="1" w:unhideWhenUsed="1"/>
+    <w:lsdException w:name="List 3" w:semiHidden="1" w:unhideWhenUsed="1"/>
+    <w:lsdException w:name="List Bullet 2" w:semiHidden="1" w:unhideWhenUsed="1"/>
+    <w:lsdException w:name="List Bullet 3" w:semiHidden="1" w:unhideWhenUsed="1"/>
+    <w:lsdException w:name="List Bullet 4" w:semiHidden="1" w:unhideWhenUsed="1"/>
+    <w:lsdException w:name="List Bullet 5" w:semiHidden="1" w:unhideWhenUsed="1"/>
+    <w:lsdException w:name="List Number 2" w:semiHidden="1" w:unhideWhenUsed="1"/>
+    <w:lsdException w:name="List Number 3" w:semiHidden="1" w:unhideWhenUsed="1"/>
+    <w:lsdException w:name="List Number 4" w:semiHidden="1" w:unhideWhenUsed="1"/>
+    <w:lsdException w:name="List Number 5" w:semiHidden="1" w:unhideWhenUsed="1"/>
     <w:lsdException w:name="Title" w:qFormat="1"/>
+    <w:lsdException w:name="Closing" w:semiHidden="1" w:unhideWhenUsed="1"/>
+    <w:lsdException w:name="Signature" w:semiHidden="1" w:unhideWhenUsed="1"/>
+    <w:lsdException w:name="Default Paragraph Font" w:semiHidden="1" w:unhideWhenUsed="1"/>
+    <w:lsdException w:name="Body Text" w:semiHidden="1" w:unhideWhenUsed="1"/>
+    <w:lsdException w:name="Body Text Indent" w:semiHidden="1" w:unhideWhenUsed="1"/>
+    <w:lsdException w:name="List Continue" w:semiHidden="1" w:unhideWhenUsed="1"/>
+    <w:lsdException w:name="List Continue 2" w:semiHidden="1" w:unhideWhenUsed="1"/>
+    <w:lsdException w:name="List Continue 3" w:semiHidden="1" w:unhideWhenUsed="1"/>
+    <w:lsdException w:name="List Continue 4" w:semiHidden="1" w:unhideWhenUsed="1"/>
+    <w:lsdException w:name="List Continue 5" w:semiHidden="1" w:unhideWhenUsed="1"/>
+    <w:lsdException w:name="Message Header" w:semiHidden="1" w:unhideWhenUsed="1"/>
     <w:lsdException w:name="Subtitle" w:qFormat="1"/>
-    <w:lsdException w:name="Hyperlink" w:uiPriority="99"/>
-    <w:lsdException w:name="FollowedHyperlink" w:uiPriority="99"/>
+    <w:lsdException w:name="Body Text First Indent 2" w:semiHidden="1" w:unhideWhenUsed="1"/>
+    <w:lsdException w:name="Note Heading" w:semiHidden="1" w:unhideWhenUsed="1"/>
+    <w:lsdException w:name="Body Text 2" w:semiHidden="1" w:unhideWhenUsed="1"/>
+    <w:lsdException w:name="Body Text 3" w:semiHidden="1" w:unhideWhenUsed="1"/>
+    <w:lsdException w:name="Body Text Indent 2" w:semiHidden="1" w:unhideWhenUsed="1"/>
+    <w:lsdException w:name="Body Text Indent 3" w:semiHidden="1" w:unhideWhenUsed="1"/>
+    <w:lsdException w:name="Block Text" w:semiHidden="1" w:unhideWhenUsed="1"/>
+    <w:lsdException w:name="Hyperlink" w:semiHidden="1" w:uiPriority="99" w:unhideWhenUsed="1"/>
+    <w:lsdException w:name="FollowedHyperlink" w:semiHidden="1" w:uiPriority="99" w:unhideWhenUsed="1"/>
     <w:lsdException w:name="Strong" w:qFormat="1"/>
     <w:lsdException w:name="Emphasis" w:qFormat="1"/>
-    <w:lsdException w:name="HTML Top of Form" w:uiPriority="99"/>
-    <w:lsdException w:name="HTML Bottom of Form" w:uiPriority="99"/>
-    <w:lsdException w:name="No List" w:uiPriority="99"/>
+    <w:lsdException w:name="Document Map" w:semiHidden="1" w:unhideWhenUsed="1"/>
+    <w:lsdException w:name="Plain Text" w:semiHidden="1" w:unhideWhenUsed="1"/>
+    <w:lsdException w:name="E-mail Signature" w:semiHidden="1" w:unhideWhenUsed="1"/>
+    <w:lsdException w:name="HTML Top of Form" w:semiHidden="1" w:uiPriority="99" w:unhideWhenUsed="1"/>
+    <w:lsdException w:name="HTML Bottom of Form" w:semiHidden="1" w:uiPriority="99" w:unhideWhenUsed="1"/>
+    <w:lsdException w:name="Normal (Web)" w:semiHidden="1" w:unhideWhenUsed="1"/>
+    <w:lsdException w:name="HTML Acronym" w:semiHidden="1" w:unhideWhenUsed="1"/>
+    <w:lsdException w:name="HTML Address" w:semiHidden="1" w:unhideWhenUsed="1"/>
+    <w:lsdException w:name="HTML Cite" w:semiHidden="1" w:unhideWhenUsed="1"/>
+    <w:lsdException w:name="HTML Code" w:semiHidden="1" w:unhideWhenUsed="1"/>
+    <w:lsdException w:name="HTML Definition" w:semiHidden="1" w:unhideWhenUsed="1"/>
+    <w:lsdException w:name="HTML Keyboard" w:semiHidden="1" w:unhideWhenUsed="1"/>
+    <w:lsdException w:name="HTML Preformatted" w:semiHidden="1" w:unhideWhenUsed="1"/>
+    <w:lsdException w:name="HTML Sample" w:semiHidden="1" w:unhideWhenUsed="1"/>
+    <w:lsdException w:name="HTML Typewriter" w:semiHidden="1" w:unhideWhenUsed="1"/>
+    <w:lsdException w:name="HTML Variable" w:semiHidden="1" w:unhideWhenUsed="1"/>
+    <w:lsdException w:name="Normal Table" w:semiHidden="1" w:unhideWhenUsed="1"/>
+    <w:lsdException w:name="annotation subject" w:semiHidden="1" w:unhideWhenUsed="1"/>
+    <w:lsdException w:name="No List" w:semiHidden="1" w:uiPriority="99" w:unhideWhenUsed="1"/>
+    <w:lsdException w:name="Outline List 1" w:semiHidden="1" w:unhideWhenUsed="1"/>
+    <w:lsdException w:name="Outline List 2" w:semiHidden="1" w:unhideWhenUsed="1"/>
+    <w:lsdException w:name="Outline List 3" w:semiHidden="1" w:unhideWhenUsed="1"/>
+    <w:lsdException w:name="Table Simple 1" w:semiHidden="1" w:unhideWhenUsed="1"/>
+    <w:lsdException w:name="Table Simple 2" w:semiHidden="1" w:unhideWhenUsed="1"/>
+    <w:lsdException w:name="Table Simple 3" w:semiHidden="1" w:unhideWhenUsed="1"/>
+    <w:lsdException w:name="Table Classic 1" w:semiHidden="1" w:unhideWhenUsed="1"/>
+    <w:lsdException w:name="Table Classic 2" w:semiHidden="1" w:unhideWhenUsed="1"/>
+    <w:lsdException w:name="Table Classic 3" w:semiHidden="1" w:unhideWhenUsed="1"/>
+    <w:lsdException w:name="Table Classic 4" w:semiHidden="1" w:unhideWhenUsed="1"/>
+    <w:lsdException w:name="Table Colorful 1" w:semiHidden="1" w:unhideWhenUsed="1"/>
+    <w:lsdException w:name="Table Colorful 2" w:semiHidden="1" w:unhideWhenUsed="1"/>
+    <w:lsdException w:name="Table Colorful 3" w:semiHidden="1" w:unhideWhenUsed="1"/>
+    <w:lsdException w:name="Table Columns 1" w:semiHidden="1" w:unhideWhenUsed="1"/>
+    <w:lsdException w:name="Table Columns 2" w:semiHidden="1" w:unhideWhenUsed="1"/>
+    <w:lsdException w:name="Table Columns 3" w:semiHidden="1" w:unhideWhenUsed="1"/>
+    <w:lsdException w:name="Table Columns 4" w:semiHidden="1" w:unhideWhenUsed="1"/>
+    <w:lsdException w:name="Table Columns 5" w:semiHidden="1" w:unhideWhenUsed="1"/>
+    <w:lsdException w:name="Table Grid 1" w:semiHidden="1" w:unhideWhenUsed="1"/>
+    <w:lsdException w:name="Table Grid 2" w:semiHidden="1" w:unhideWhenUsed="1"/>
+    <w:lsdException w:name="Table Grid 3" w:semiHidden="1" w:unhideWhenUsed="1"/>
+    <w:lsdException w:name="Table Grid 4" w:semiHidden="1" w:unhideWhenUsed="1"/>
+    <w:lsdException w:name="Table Grid 5" w:semiHidden="1" w:unhideWhenUsed="1"/>
+    <w:lsdException w:name="Table Grid 6" w:semiHidden="1" w:unhideWhenUsed="1"/>
+    <w:lsdException w:name="Table Grid 7" w:semiHidden="1" w:unhideWhenUsed="1"/>
+    <w:lsdException w:name="Table Grid 8" w:semiHidden="1" w:unhideWhenUsed="1"/>
+    <w:lsdException w:name="Table List 1" w:semiHidden="1" w:unhideWhenUsed="1"/>
+    <w:lsdException w:name="Table List 2" w:semiHidden="1" w:unhideWhenUsed="1"/>
+    <w:lsdException w:name="Table List 3" w:semiHidden="1" w:unhideWhenUsed="1"/>
+    <w:lsdException w:name="Table List 4" w:semiHidden="1" w:unhideWhenUsed="1"/>
+    <w:lsdException w:name="Table List 5" w:semiHidden="1" w:unhideWhenUsed="1"/>
+    <w:lsdException w:name="Table List 6" w:semiHidden="1" w:unhideWhenUsed="1"/>
+    <w:lsdException w:name="Table List 7" w:semiHidden="1" w:unhideWhenUsed="1"/>
+    <w:lsdException w:name="Table List 8" w:semiHidden="1" w:unhideWhenUsed="1"/>
+    <w:lsdException w:name="Table 3D effects 1" w:semiHidden="1" w:unhideWhenUsed="1"/>
+    <w:lsdException w:name="Table 3D effects 2" w:semiHidden="1" w:unhideWhenUsed="1"/>
+    <w:lsdException w:name="Table 3D effects 3" w:semiHidden="1" w:unhideWhenUsed="1"/>
+    <w:lsdException w:name="Table Contemporary" w:semiHidden="1" w:unhideWhenUsed="1"/>
+    <w:lsdException w:name="Table Elegant" w:semiHidden="1" w:unhideWhenUsed="1"/>
+    <w:lsdException w:name="Table Professional" w:semiHidden="1" w:unhideWhenUsed="1"/>
+    <w:lsdException w:name="Table Subtle 1" w:semiHidden="1" w:unhideWhenUsed="1"/>
+    <w:lsdException w:name="Table Subtle 2" w:semiHidden="1" w:unhideWhenUsed="1"/>
+    <w:lsdException w:name="Table Web 1" w:semiHidden="1" w:unhideWhenUsed="1"/>
+    <w:lsdException w:name="Table Web 2" w:semiHidden="1" w:unhideWhenUsed="1"/>
+    <w:lsdException w:name="Table Web 3" w:semiHidden="1" w:unhideWhenUsed="1"/>
+    <w:lsdException w:name="Balloon Text" w:semiHidden="1" w:unhideWhenUsed="1"/>
     <w:lsdException w:name="Table Grid" w:uiPriority="59"/>
+    <w:lsdException w:name="Table Theme" w:semiHidden="1" w:unhideWhenUsed="1"/>
     <w:lsdException w:name="Placeholder Text" w:semiHidden="1" w:uiPriority="99"/>
     <w:lsdException w:name="No Spacing" w:uiPriority="1" w:qFormat="1"/>
     <w:lsdException w:name="Light Shading" w:uiPriority="60"/>
@@ -5914,6 +5931,110 @@
     <w:lsdException w:name="Book Title" w:uiPriority="33" w:qFormat="1"/>
     <w:lsdException w:name="Bibliography" w:semiHidden="1" w:uiPriority="37" w:unhideWhenUsed="1"/>
     <w:lsdException w:name="TOC Heading" w:semiHidden="1" w:uiPriority="39" w:unhideWhenUsed="1" w:qFormat="1"/>
+    <w:lsdException w:name="Plain Table 1" w:uiPriority="41"/>
+    <w:lsdException w:name="Plain Table 2" w:uiPriority="42"/>
+    <w:lsdException w:name="Plain Table 3" w:uiPriority="43"/>
+    <w:lsdException w:name="Plain Table 4" w:uiPriority="44"/>
+    <w:lsdException w:name="Plain Table 5" w:uiPriority="45"/>
+    <w:lsdException w:name="Grid Table Light" w:uiPriority="40"/>
+    <w:lsdException w:name="Grid Table 1 Light" w:uiPriority="46"/>
+    <w:lsdException w:name="Grid Table 2" w:uiPriority="47"/>
+    <w:lsdException w:name="Grid Table 3" w:uiPriority="48"/>
+    <w:lsdException w:name="Grid Table 4" w:uiPriority="49"/>
+    <w:lsdException w:name="Grid Table 5 Dark" w:uiPriority="50"/>
+    <w:lsdException w:name="Grid Table 6 Colorful" w:uiPriority="51"/>
+    <w:lsdException w:name="Grid Table 7 Colorful" w:uiPriority="52"/>
+    <w:lsdException w:name="Grid Table 1 Light Accent 1" w:uiPriority="46"/>
+    <w:lsdException w:name="Grid Table 2 Accent 1" w:uiPriority="47"/>
+    <w:lsdException w:name="Grid Table 3 Accent 1" w:uiPriority="48"/>
+    <w:lsdException w:name="Grid Table 4 Accent 1" w:uiPriority="49"/>
+    <w:lsdException w:name="Grid Table 5 Dark Accent 1" w:uiPriority="50"/>
+    <w:lsdException w:name="Grid Table 6 Colorful Accent 1" w:uiPriority="51"/>
+    <w:lsdException w:name="Grid Table 7 Colorful Accent 1" w:uiPriority="52"/>
+    <w:lsdException w:name="Grid Table 1 Light Accent 2" w:uiPriority="46"/>
+    <w:lsdException w:name="Grid Table 2 Accent 2" w:uiPriority="47"/>
+    <w:lsdException w:name="Grid Table 3 Accent 2" w:uiPriority="48"/>
+    <w:lsdException w:name="Grid Table 4 Accent 2" w:uiPriority="49"/>
+    <w:lsdException w:name="Grid Table 5 Dark Accent 2" w:uiPriority="50"/>
+    <w:lsdException w:name="Grid Table 6 Colorful Accent 2" w:uiPriority="51"/>
+    <w:lsdException w:name="Grid Table 7 Colorful Accent 2" w:uiPriority="52"/>
+    <w:lsdException w:name="Grid Table 1 Light Accent 3" w:uiPriority="46"/>
+    <w:lsdException w:name="Grid Table 2 Accent 3" w:uiPriority="47"/>
+    <w:lsdException w:name="Grid Table 3 Accent 3" w:uiPriority="48"/>
+    <w:lsdException w:name="Grid Table 4 Accent 3" w:uiPriority="49"/>
+    <w:lsdException w:name="Grid Table 5 Dark Accent 3" w:uiPriority="50"/>
+    <w:lsdException w:name="Grid Table 6 Colorful Accent 3" w:uiPriority="51"/>
+    <w:lsdException w:name="Grid Table 7 Colorful Accent 3" w:uiPriority="52"/>
+    <w:lsdException w:name="Grid Table 1 Light Accent 4" w:uiPriority="46"/>
+    <w:lsdException w:name="Grid Table 2 Accent 4" w:uiPriority="47"/>
+    <w:lsdException w:name="Grid Table 3 Accent 4" w:uiPriority="48"/>
+    <w:lsdException w:name="Grid Table 4 Accent 4" w:uiPriority="49"/>
+    <w:lsdException w:name="Grid Table 5 Dark Accent 4" w:uiPriority="50"/>
+    <w:lsdException w:name="Grid Table 6 Colorful Accent 4" w:uiPriority="51"/>
+    <w:lsdException w:name="Grid Table 7 Colorful Accent 4" w:uiPriority="52"/>
+    <w:lsdException w:name="Grid Table 1 Light Accent 5" w:uiPriority="46"/>
+    <w:lsdException w:name="Grid Table 2 Accent 5" w:uiPriority="47"/>
+    <w:lsdException w:name="Grid Table 3 Accent 5" w:uiPriority="48"/>
+    <w:lsdException w:name="Grid Table 4 Accent 5" w:uiPriority="49"/>
+    <w:lsdException w:name="Grid Table 5 Dark Accent 5" w:uiPriority="50"/>
+    <w:lsdException w:name="Grid Table 6 Colorful Accent 5" w:uiPriority="51"/>
+    <w:lsdException w:name="Grid Table 7 Colorful Accent 5" w:uiPriority="52"/>
+    <w:lsdException w:name="Grid Table 1 Light Accent 6" w:uiPriority="46"/>
+    <w:lsdException w:name="Grid Table 2 Accent 6" w:uiPriority="47"/>
+    <w:lsdException w:name="Grid Table 3 Accent 6" w:uiPriority="48"/>
+    <w:lsdException w:name="Grid Table 4 Accent 6" w:uiPriority="49"/>
+    <w:lsdException w:name="Grid Table 5 Dark Accent 6" w:uiPriority="50"/>
+    <w:lsdException w:name="Grid Table 6 Colorful Accent 6" w:uiPriority="51"/>
+    <w:lsdException w:name="Grid Table 7 Colorful Accent 6" w:uiPriority="52"/>
+    <w:lsdException w:name="List Table 1 Light" w:uiPriority="46"/>
+    <w:lsdException w:name="List Table 2" w:uiPriority="47"/>
+    <w:lsdException w:name="List Table 3" w:uiPriority="48"/>
+    <w:lsdException w:name="List Table 4" w:uiPriority="49"/>
+    <w:lsdException w:name="List Table 5 Dark" w:uiPriority="50"/>
+    <w:lsdException w:name="List Table 6 Colorful" w:uiPriority="51"/>
+    <w:lsdException w:name="List Table 7 Colorful" w:uiPriority="52"/>
+    <w:lsdException w:name="List Table 1 Light Accent 1" w:uiPriority="46"/>
+    <w:lsdException w:name="List Table 2 Accent 1" w:uiPriority="47"/>
+    <w:lsdException w:name="List Table 3 Accent 1" w:uiPriority="48"/>
+    <w:lsdException w:name="List Table 4 Accent 1" w:uiPriority="49"/>
+    <w:lsdException w:name="List Table 5 Dark Accent 1" w:uiPriority="50"/>
+    <w:lsdException w:name="List Table 6 Colorful Accent 1" w:uiPriority="51"/>
+    <w:lsdException w:name="List Table 7 Colorful Accent 1" w:uiPriority="52"/>
+    <w:lsdException w:name="List Table 1 Light Accent 2" w:uiPriority="46"/>
+    <w:lsdException w:name="List Table 2 Accent 2" w:uiPriority="47"/>
+    <w:lsdException w:name="List Table 3 Accent 2" w:uiPriority="48"/>
+    <w:lsdException w:name="List Table 4 Accent 2" w:uiPriority="49"/>
+    <w:lsdException w:name="List Table 5 Dark Accent 2" w:uiPriority="50"/>
+    <w:lsdException w:name="List Table 6 Colorful Accent 2" w:uiPriority="51"/>
+    <w:lsdException w:name="List Table 7 Colorful Accent 2" w:uiPriority="52"/>
+    <w:lsdException w:name="List Table 1 Light Accent 3" w:uiPriority="46"/>
+    <w:lsdException w:name="List Table 2 Accent 3" w:uiPriority="47"/>
+    <w:lsdException w:name="List Table 3 Accent 3" w:uiPriority="48"/>
+    <w:lsdException w:name="List Table 4 Accent 3" w:uiPriority="49"/>
+    <w:lsdException w:name="List Table 5 Dark Accent 3" w:uiPriority="50"/>
+    <w:lsdException w:name="List Table 6 Colorful Accent 3" w:uiPriority="51"/>
+    <w:lsdException w:name="List Table 7 Colorful Accent 3" w:uiPriority="52"/>
+    <w:lsdException w:name="List Table 1 Light Accent 4" w:uiPriority="46"/>
+    <w:lsdException w:name="List Table 2 Accent 4" w:uiPriority="47"/>
+    <w:lsdException w:name="List Table 3 Accent 4" w:uiPriority="48"/>
+    <w:lsdException w:name="List Table 4 Accent 4" w:uiPriority="49"/>
+    <w:lsdException w:name="List Table 5 Dark Accent 4" w:uiPriority="50"/>
+    <w:lsdException w:name="List Table 6 Colorful Accent 4" w:uiPriority="51"/>
+    <w:lsdException w:name="List Table 7 Colorful Accent 4" w:uiPriority="52"/>
+    <w:lsdException w:name="List Table 1 Light Accent 5" w:uiPriority="46"/>
+    <w:lsdException w:name="List Table 2 Accent 5" w:uiPriority="47"/>
+    <w:lsdException w:name="List Table 3 Accent 5" w:uiPriority="48"/>
+    <w:lsdException w:name="List Table 4 Accent 5" w:uiPriority="49"/>
+    <w:lsdException w:name="List Table 5 Dark Accent 5" w:uiPriority="50"/>
+    <w:lsdException w:name="List Table 6 Colorful Accent 5" w:uiPriority="51"/>
+    <w:lsdException w:name="List Table 7 Colorful Accent 5" w:uiPriority="52"/>
+    <w:lsdException w:name="List Table 1 Light Accent 6" w:uiPriority="46"/>
+    <w:lsdException w:name="List Table 2 Accent 6" w:uiPriority="47"/>
+    <w:lsdException w:name="List Table 3 Accent 6" w:uiPriority="48"/>
+    <w:lsdException w:name="List Table 4 Accent 6" w:uiPriority="49"/>
+    <w:lsdException w:name="List Table 5 Dark Accent 6" w:uiPriority="50"/>
+    <w:lsdException w:name="List Table 6 Colorful Accent 6" w:uiPriority="51"/>
+    <w:lsdException w:name="List Table 7 Colorful Accent 6" w:uiPriority="52"/>
   </w:latentStyles>
   <w:style w:type="paragraph" w:default="1" w:styleId="Normal">
     <w:name w:val="Normal"/>
@@ -5924,7 +6045,7 @@
       <w:spacing w:line="240" w:lineRule="atLeast"/>
     </w:pPr>
   </w:style>
-  <w:style w:type="paragraph" w:styleId="Heading1">
+  <w:style w:type="paragraph" w:styleId="Ttulo1">
     <w:name w:val="heading 1"/>
     <w:basedOn w:val="Normal"/>
     <w:next w:val="Normal"/>
@@ -5943,9 +6064,9 @@
       <w:sz w:val="24"/>
     </w:rPr>
   </w:style>
-  <w:style w:type="paragraph" w:styleId="Heading2">
+  <w:style w:type="paragraph" w:styleId="Ttulo2">
     <w:name w:val="heading 2"/>
-    <w:basedOn w:val="Heading1"/>
+    <w:basedOn w:val="Ttulo1"/>
     <w:next w:val="Normal"/>
     <w:qFormat/>
     <w:pPr>
@@ -5958,9 +6079,9 @@
       <w:sz w:val="20"/>
     </w:rPr>
   </w:style>
-  <w:style w:type="paragraph" w:styleId="Heading3">
+  <w:style w:type="paragraph" w:styleId="Ttulo3">
     <w:name w:val="heading 3"/>
-    <w:basedOn w:val="Heading1"/>
+    <w:basedOn w:val="Ttulo1"/>
     <w:next w:val="Normal"/>
     <w:qFormat/>
     <w:pPr>
@@ -5975,9 +6096,9 @@
       <w:sz w:val="20"/>
     </w:rPr>
   </w:style>
-  <w:style w:type="paragraph" w:styleId="Heading4">
+  <w:style w:type="paragraph" w:styleId="Ttulo4">
     <w:name w:val="heading 4"/>
-    <w:basedOn w:val="Heading1"/>
+    <w:basedOn w:val="Ttulo1"/>
     <w:next w:val="Normal"/>
     <w:qFormat/>
     <w:pPr>
@@ -5991,7 +6112,7 @@
       <w:sz w:val="20"/>
     </w:rPr>
   </w:style>
-  <w:style w:type="paragraph" w:styleId="Heading5">
+  <w:style w:type="paragraph" w:styleId="Ttulo5">
     <w:name w:val="heading 5"/>
     <w:basedOn w:val="Normal"/>
     <w:next w:val="Normal"/>
@@ -6008,7 +6129,7 @@
       <w:sz w:val="22"/>
     </w:rPr>
   </w:style>
-  <w:style w:type="paragraph" w:styleId="Heading6">
+  <w:style w:type="paragraph" w:styleId="Ttulo6">
     <w:name w:val="heading 6"/>
     <w:basedOn w:val="Normal"/>
     <w:next w:val="Normal"/>
@@ -6026,7 +6147,7 @@
       <w:sz w:val="22"/>
     </w:rPr>
   </w:style>
-  <w:style w:type="paragraph" w:styleId="Heading7">
+  <w:style w:type="paragraph" w:styleId="Ttulo7">
     <w:name w:val="heading 7"/>
     <w:basedOn w:val="Normal"/>
     <w:next w:val="Normal"/>
@@ -6040,7 +6161,7 @@
       <w:outlineLvl w:val="6"/>
     </w:pPr>
   </w:style>
-  <w:style w:type="paragraph" w:styleId="Heading8">
+  <w:style w:type="paragraph" w:styleId="Ttulo8">
     <w:name w:val="heading 8"/>
     <w:basedOn w:val="Normal"/>
     <w:next w:val="Normal"/>
@@ -6057,7 +6178,7 @@
       <w:i/>
     </w:rPr>
   </w:style>
-  <w:style w:type="paragraph" w:styleId="Heading9">
+  <w:style w:type="paragraph" w:styleId="Ttulo9">
     <w:name w:val="heading 9"/>
     <w:basedOn w:val="Normal"/>
     <w:next w:val="Normal"/>
@@ -6076,13 +6197,13 @@
       <w:sz w:val="18"/>
     </w:rPr>
   </w:style>
-  <w:style w:type="character" w:default="1" w:styleId="DefaultParagraphFont">
+  <w:style w:type="character" w:default="1" w:styleId="Fontepargpadro">
     <w:name w:val="Default Paragraph Font"/>
     <w:uiPriority w:val="1"/>
     <w:semiHidden/>
     <w:unhideWhenUsed/>
   </w:style>
-  <w:style w:type="table" w:default="1" w:styleId="TableNormal">
+  <w:style w:type="table" w:default="1" w:styleId="Tabelanormal">
     <w:name w:val="Normal Table"/>
     <w:uiPriority w:val="99"/>
     <w:semiHidden/>
@@ -6097,7 +6218,7 @@
       </w:tblCellMar>
     </w:tblPr>
   </w:style>
-  <w:style w:type="numbering" w:default="1" w:styleId="NoList">
+  <w:style w:type="numbering" w:default="1" w:styleId="Semlista">
     <w:name w:val="No List"/>
     <w:uiPriority w:val="99"/>
     <w:semiHidden/>
@@ -6116,11 +6237,11 @@
       <w:lang w:val="en-AU"/>
     </w:rPr>
   </w:style>
-  <w:style w:type="paragraph" w:styleId="Title">
+  <w:style w:type="paragraph" w:styleId="Ttulo">
     <w:name w:val="Title"/>
     <w:basedOn w:val="Normal"/>
     <w:next w:val="Normal"/>
-    <w:link w:val="TitleChar"/>
+    <w:link w:val="TtuloChar"/>
     <w:qFormat/>
     <w:pPr>
       <w:spacing w:line="240" w:lineRule="auto"/>
@@ -6132,7 +6253,7 @@
       <w:sz w:val="36"/>
     </w:rPr>
   </w:style>
-  <w:style w:type="paragraph" w:styleId="Subtitle">
+  <w:style w:type="paragraph" w:styleId="Subttulo">
     <w:name w:val="Subtitle"/>
     <w:basedOn w:val="Normal"/>
     <w:qFormat/>
@@ -6147,14 +6268,14 @@
       <w:lang w:val="en-AU"/>
     </w:rPr>
   </w:style>
-  <w:style w:type="paragraph" w:styleId="NormalIndent">
+  <w:style w:type="paragraph" w:styleId="Recuonormal">
     <w:name w:val="Normal Indent"/>
     <w:basedOn w:val="Normal"/>
     <w:pPr>
       <w:ind w:left="900" w:hanging="900"/>
     </w:pPr>
   </w:style>
-  <w:style w:type="paragraph" w:styleId="TOC1">
+  <w:style w:type="paragraph" w:styleId="Sumrio1">
     <w:name w:val="toc 1"/>
     <w:basedOn w:val="Normal"/>
     <w:next w:val="Normal"/>
@@ -6167,7 +6288,7 @@
       <w:ind w:right="720"/>
     </w:pPr>
   </w:style>
-  <w:style w:type="paragraph" w:styleId="TOC2">
+  <w:style w:type="paragraph" w:styleId="Sumrio2">
     <w:name w:val="toc 2"/>
     <w:basedOn w:val="Normal"/>
     <w:next w:val="Normal"/>
@@ -6179,7 +6300,7 @@
       <w:ind w:left="432" w:right="720"/>
     </w:pPr>
   </w:style>
-  <w:style w:type="paragraph" w:styleId="TOC3">
+  <w:style w:type="paragraph" w:styleId="Sumrio3">
     <w:name w:val="toc 3"/>
     <w:basedOn w:val="Normal"/>
     <w:next w:val="Normal"/>
@@ -6192,7 +6313,7 @@
       <w:ind w:left="864"/>
     </w:pPr>
   </w:style>
-  <w:style w:type="paragraph" w:styleId="Header">
+  <w:style w:type="paragraph" w:styleId="Cabealho">
     <w:name w:val="header"/>
     <w:basedOn w:val="Normal"/>
     <w:pPr>
@@ -6202,7 +6323,7 @@
       </w:tabs>
     </w:pPr>
   </w:style>
-  <w:style w:type="paragraph" w:styleId="Footer">
+  <w:style w:type="paragraph" w:styleId="Rodap">
     <w:name w:val="footer"/>
     <w:basedOn w:val="Normal"/>
     <w:pPr>
@@ -6212,9 +6333,9 @@
       </w:tabs>
     </w:pPr>
   </w:style>
-  <w:style w:type="character" w:styleId="PageNumber">
+  <w:style w:type="character" w:styleId="Nmerodepgina">
     <w:name w:val="page number"/>
-    <w:basedOn w:val="DefaultParagraphFont"/>
+    <w:basedOn w:val="Fontepargpadro"/>
   </w:style>
   <w:style w:type="paragraph" w:customStyle="1" w:styleId="Bullet1">
     <w:name w:val="Bullet1"/>
@@ -6241,7 +6362,7 @@
       <w:spacing w:after="120"/>
     </w:pPr>
   </w:style>
-  <w:style w:type="paragraph" w:styleId="BodyText">
+  <w:style w:type="paragraph" w:styleId="Corpodetexto">
     <w:name w:val="Body Text"/>
     <w:basedOn w:val="Normal"/>
     <w:pPr>
@@ -6250,7 +6371,7 @@
       <w:ind w:left="720"/>
     </w:pPr>
   </w:style>
-  <w:style w:type="paragraph" w:styleId="DocumentMap">
+  <w:style w:type="paragraph" w:styleId="MapadoDocumento">
     <w:name w:val="Document Map"/>
     <w:basedOn w:val="Normal"/>
     <w:semiHidden/>
@@ -6261,7 +6382,7 @@
       <w:rFonts w:ascii="Tahoma" w:hAnsi="Tahoma"/>
     </w:rPr>
   </w:style>
-  <w:style w:type="character" w:styleId="FootnoteReference">
+  <w:style w:type="character" w:styleId="Refdenotaderodap">
     <w:name w:val="footnote reference"/>
     <w:semiHidden/>
     <w:rPr>
@@ -6269,7 +6390,7 @@
       <w:vertAlign w:val="superscript"/>
     </w:rPr>
   </w:style>
-  <w:style w:type="paragraph" w:styleId="FootnoteText">
+  <w:style w:type="paragraph" w:styleId="Textodenotaderodap">
     <w:name w:val="footnote text"/>
     <w:basedOn w:val="Normal"/>
     <w:semiHidden/>
@@ -6327,7 +6448,7 @@
       <w:jc w:val="both"/>
     </w:pPr>
   </w:style>
-  <w:style w:type="paragraph" w:styleId="TOC4">
+  <w:style w:type="paragraph" w:styleId="Sumrio4">
     <w:name w:val="toc 4"/>
     <w:basedOn w:val="Normal"/>
     <w:next w:val="Normal"/>
@@ -6336,7 +6457,7 @@
       <w:ind w:left="600"/>
     </w:pPr>
   </w:style>
-  <w:style w:type="paragraph" w:styleId="TOC5">
+  <w:style w:type="paragraph" w:styleId="Sumrio5">
     <w:name w:val="toc 5"/>
     <w:basedOn w:val="Normal"/>
     <w:next w:val="Normal"/>
@@ -6345,7 +6466,7 @@
       <w:ind w:left="800"/>
     </w:pPr>
   </w:style>
-  <w:style w:type="paragraph" w:styleId="TOC6">
+  <w:style w:type="paragraph" w:styleId="Sumrio6">
     <w:name w:val="toc 6"/>
     <w:basedOn w:val="Normal"/>
     <w:next w:val="Normal"/>
@@ -6354,7 +6475,7 @@
       <w:ind w:left="1000"/>
     </w:pPr>
   </w:style>
-  <w:style w:type="paragraph" w:styleId="TOC7">
+  <w:style w:type="paragraph" w:styleId="Sumrio7">
     <w:name w:val="toc 7"/>
     <w:basedOn w:val="Normal"/>
     <w:next w:val="Normal"/>
@@ -6363,7 +6484,7 @@
       <w:ind w:left="1200"/>
     </w:pPr>
   </w:style>
-  <w:style w:type="paragraph" w:styleId="TOC8">
+  <w:style w:type="paragraph" w:styleId="Sumrio8">
     <w:name w:val="toc 8"/>
     <w:basedOn w:val="Normal"/>
     <w:next w:val="Normal"/>
@@ -6372,7 +6493,7 @@
       <w:ind w:left="1400"/>
     </w:pPr>
   </w:style>
-  <w:style w:type="paragraph" w:styleId="TOC9">
+  <w:style w:type="paragraph" w:styleId="Sumrio9">
     <w:name w:val="toc 9"/>
     <w:basedOn w:val="Normal"/>
     <w:next w:val="Normal"/>
@@ -6410,7 +6531,7 @@
       <w:rFonts w:ascii="Book Antiqua" w:hAnsi="Book Antiqua"/>
     </w:rPr>
   </w:style>
-  <w:style w:type="paragraph" w:styleId="BodyText2">
+  <w:style w:type="paragraph" w:styleId="Corpodetexto2">
     <w:name w:val="Body Text 2"/>
     <w:basedOn w:val="Normal"/>
     <w:pPr>
@@ -6425,7 +6546,7 @@
   <w:style w:type="paragraph" w:customStyle="1" w:styleId="InfoBlue">
     <w:name w:val="InfoBlue"/>
     <w:basedOn w:val="Normal"/>
-    <w:next w:val="BodyText"/>
+    <w:next w:val="Corpodetexto"/>
     <w:link w:val="InfoBlueChar"/>
     <w:pPr>
       <w:spacing w:after="120"/>
@@ -6444,7 +6565,7 @@
       <w:u w:val="single"/>
     </w:rPr>
   </w:style>
-  <w:style w:type="character" w:styleId="FollowedHyperlink">
+  <w:style w:type="character" w:styleId="HiperlinkVisitado">
     <w:name w:val="FollowedHyperlink"/>
     <w:uiPriority w:val="99"/>
     <w:rPr>
@@ -6455,7 +6576,7 @@
   <w:style w:type="paragraph" w:customStyle="1" w:styleId="TemplateHeading1">
     <w:name w:val="Template Heading 1"/>
     <w:basedOn w:val="Normal"/>
-    <w:next w:val="BodyText"/>
+    <w:next w:val="Corpodetexto"/>
     <w:rsid w:val="00CE0F15"/>
     <w:pPr>
       <w:widowControl/>
@@ -6521,9 +6642,9 @@
       <w:lang w:val="en-US" w:eastAsia="en-US" w:bidi="ar-SA"/>
     </w:rPr>
   </w:style>
-  <w:style w:type="table" w:styleId="TableGrid">
+  <w:style w:type="table" w:styleId="Tabelacomgrade">
     <w:name w:val="Table Grid"/>
-    <w:basedOn w:val="TableNormal"/>
+    <w:basedOn w:val="Tabelanormal"/>
     <w:uiPriority w:val="59"/>
     <w:rsid w:val="00384C8C"/>
     <w:pPr>
@@ -6531,7 +6652,6 @@
       <w:spacing w:line="240" w:lineRule="atLeast"/>
     </w:pPr>
     <w:tblPr>
-      <w:tblInd w:w="0" w:type="dxa"/>
       <w:tblBorders>
         <w:top w:val="single" w:sz="4" w:space="0" w:color="auto"/>
         <w:left w:val="single" w:sz="4" w:space="0" w:color="auto"/>
@@ -6540,15 +6660,9 @@
         <w:insideH w:val="single" w:sz="4" w:space="0" w:color="auto"/>
         <w:insideV w:val="single" w:sz="4" w:space="0" w:color="auto"/>
       </w:tblBorders>
-      <w:tblCellMar>
-        <w:top w:w="0" w:type="dxa"/>
-        <w:left w:w="108" w:type="dxa"/>
-        <w:bottom w:w="0" w:type="dxa"/>
-        <w:right w:w="108" w:type="dxa"/>
-      </w:tblCellMar>
     </w:tblPr>
   </w:style>
-  <w:style w:type="character" w:styleId="CommentReference">
+  <w:style w:type="character" w:styleId="Refdecomentrio">
     <w:name w:val="annotation reference"/>
     <w:semiHidden/>
     <w:rsid w:val="00040E19"/>
@@ -6557,16 +6671,16 @@
       <w:szCs w:val="16"/>
     </w:rPr>
   </w:style>
-  <w:style w:type="paragraph" w:styleId="CommentText">
+  <w:style w:type="paragraph" w:styleId="Textodecomentrio">
     <w:name w:val="annotation text"/>
     <w:basedOn w:val="Normal"/>
     <w:semiHidden/>
     <w:rsid w:val="00040E19"/>
   </w:style>
-  <w:style w:type="paragraph" w:styleId="CommentSubject">
+  <w:style w:type="paragraph" w:styleId="Assuntodocomentrio">
     <w:name w:val="annotation subject"/>
-    <w:basedOn w:val="CommentText"/>
-    <w:next w:val="CommentText"/>
+    <w:basedOn w:val="Textodecomentrio"/>
+    <w:next w:val="Textodecomentrio"/>
     <w:semiHidden/>
     <w:rsid w:val="00040E19"/>
     <w:rPr>
@@ -6574,7 +6688,7 @@
       <w:bCs/>
     </w:rPr>
   </w:style>
-  <w:style w:type="paragraph" w:styleId="BalloonText">
+  <w:style w:type="paragraph" w:styleId="Textodebalo">
     <w:name w:val="Balloon Text"/>
     <w:basedOn w:val="Normal"/>
     <w:semiHidden/>
@@ -6713,7 +6827,7 @@
       <w:szCs w:val="24"/>
     </w:rPr>
   </w:style>
-  <w:style w:type="paragraph" w:styleId="ListParagraph">
+  <w:style w:type="paragraph" w:styleId="PargrafodaLista">
     <w:name w:val="List Paragraph"/>
     <w:basedOn w:val="Normal"/>
     <w:uiPriority w:val="34"/>
@@ -6754,18 +6868,18 @@
       <w:szCs w:val="22"/>
     </w:rPr>
   </w:style>
-  <w:style w:type="paragraph" w:styleId="Revision">
+  <w:style w:type="paragraph" w:styleId="Reviso">
     <w:name w:val="Revision"/>
     <w:hidden/>
     <w:uiPriority w:val="99"/>
     <w:semiHidden/>
     <w:rsid w:val="00AF0191"/>
   </w:style>
-  <w:style w:type="paragraph" w:styleId="z-TopofForm">
+  <w:style w:type="paragraph" w:styleId="Partesuperior-zdoformulrio">
     <w:name w:val="HTML Top of Form"/>
     <w:basedOn w:val="Normal"/>
     <w:next w:val="Normal"/>
-    <w:link w:val="z-TopofFormChar"/>
+    <w:link w:val="Partesuperior-zdoformulrioChar"/>
     <w:hidden/>
     <w:uiPriority w:val="99"/>
     <w:unhideWhenUsed/>
@@ -6785,10 +6899,10 @@
       <w:szCs w:val="16"/>
     </w:rPr>
   </w:style>
-  <w:style w:type="character" w:customStyle="1" w:styleId="z-TopofFormChar">
-    <w:name w:val="z-Top of Form Char"/>
-    <w:basedOn w:val="DefaultParagraphFont"/>
-    <w:link w:val="z-TopofForm"/>
+  <w:style w:type="character" w:customStyle="1" w:styleId="Partesuperior-zdoformulrioChar">
+    <w:name w:val="Parte superior-z do formulário Char"/>
+    <w:basedOn w:val="Fontepargpadro"/>
+    <w:link w:val="Partesuperior-zdoformulrio"/>
     <w:uiPriority w:val="99"/>
     <w:rsid w:val="006B1696"/>
     <w:rPr>
@@ -6798,11 +6912,11 @@
       <w:szCs w:val="16"/>
     </w:rPr>
   </w:style>
-  <w:style w:type="paragraph" w:styleId="z-BottomofForm">
+  <w:style w:type="paragraph" w:styleId="Parteinferiordoformulrio">
     <w:name w:val="HTML Bottom of Form"/>
     <w:basedOn w:val="Normal"/>
     <w:next w:val="Normal"/>
-    <w:link w:val="z-BottomofFormChar"/>
+    <w:link w:val="ParteinferiordoformulrioChar"/>
     <w:hidden/>
     <w:uiPriority w:val="99"/>
     <w:unhideWhenUsed/>
@@ -6822,10 +6936,10 @@
       <w:szCs w:val="16"/>
     </w:rPr>
   </w:style>
-  <w:style w:type="character" w:customStyle="1" w:styleId="z-BottomofFormChar">
-    <w:name w:val="z-Bottom of Form Char"/>
-    <w:basedOn w:val="DefaultParagraphFont"/>
-    <w:link w:val="z-BottomofForm"/>
+  <w:style w:type="character" w:customStyle="1" w:styleId="ParteinferiordoformulrioChar">
+    <w:name w:val="Parte inferior do formulário Char"/>
+    <w:basedOn w:val="Fontepargpadro"/>
+    <w:link w:val="Parteinferiordoformulrio"/>
     <w:uiPriority w:val="99"/>
     <w:rsid w:val="006B1696"/>
     <w:rPr>
@@ -6835,1091 +6949,10 @@
       <w:szCs w:val="16"/>
     </w:rPr>
   </w:style>
-  <w:style w:type="character" w:customStyle="1" w:styleId="TitleChar">
-    <w:name w:val="Title Char"/>
-    <w:basedOn w:val="DefaultParagraphFont"/>
-    <w:link w:val="Title"/>
-    <w:rsid w:val="00324453"/>
-    <w:rPr>
-      <w:rFonts w:ascii="Arial" w:hAnsi="Arial"/>
-      <w:b/>
-      <w:sz w:val="36"/>
-    </w:rPr>
-  </w:style>
-</w:styles>
-</file>
-
-<file path=word/stylesWithEffects.xml><?xml version="1.0" encoding="utf-8"?>
-<w:styles xmlns:wpc="http://schemas.microsoft.com/office/word/2010/wordprocessingCanvas" xmlns:mc="http://schemas.openxmlformats.org/markup-compatibility/2006" xmlns:o="urn:schemas-microsoft-com:office:office" xmlns:r="http://schemas.openxmlformats.org/officeDocument/2006/relationships" xmlns:m="http://schemas.openxmlformats.org/officeDocument/2006/math" xmlns:v="urn:schemas-microsoft-com:vml" xmlns:wp14="http://schemas.microsoft.com/office/word/2010/wordprocessingDrawing" xmlns:wp="http://schemas.openxmlformats.org/drawingml/2006/wordprocessingDrawing" xmlns:w10="urn:schemas-microsoft-com:office:word" xmlns:w="http://schemas.openxmlformats.org/wordprocessingml/2006/main" xmlns:w14="http://schemas.microsoft.com/office/word/2010/wordml" xmlns:wpg="http://schemas.microsoft.com/office/word/2010/wordprocessingGroup" xmlns:wpi="http://schemas.microsoft.com/office/word/2010/wordprocessingInk" xmlns:wne="http://schemas.microsoft.com/office/word/2006/wordml" xmlns:wps="http://schemas.microsoft.com/office/word/2010/wordprocessingShape" mc:Ignorable="w14 wp14">
-  <w:docDefaults>
-    <w:rPrDefault>
-      <w:rPr>
-        <w:rFonts w:ascii="Times New Roman" w:eastAsia="Times New Roman" w:hAnsi="Times New Roman" w:cs="Times New Roman"/>
-        <w:lang w:val="en-US" w:eastAsia="en-US" w:bidi="ar-SA"/>
-      </w:rPr>
-    </w:rPrDefault>
-    <w:pPrDefault/>
-  </w:docDefaults>
-  <w:latentStyles w:defLockedState="0" w:defUIPriority="0" w:defSemiHidden="0" w:defUnhideWhenUsed="0" w:defQFormat="0" w:count="267">
-    <w:lsdException w:name="Normal" w:qFormat="1"/>
-    <w:lsdException w:name="heading 1" w:qFormat="1"/>
-    <w:lsdException w:name="heading 2" w:qFormat="1"/>
-    <w:lsdException w:name="heading 3" w:qFormat="1"/>
-    <w:lsdException w:name="heading 4" w:qFormat="1"/>
-    <w:lsdException w:name="heading 5" w:qFormat="1"/>
-    <w:lsdException w:name="heading 6" w:qFormat="1"/>
-    <w:lsdException w:name="heading 7" w:qFormat="1"/>
-    <w:lsdException w:name="heading 8" w:qFormat="1"/>
-    <w:lsdException w:name="heading 9" w:qFormat="1"/>
-    <w:lsdException w:name="toc 1" w:uiPriority="39"/>
-    <w:lsdException w:name="toc 2" w:uiPriority="39"/>
-    <w:lsdException w:name="caption" w:semiHidden="1" w:unhideWhenUsed="1" w:qFormat="1"/>
-    <w:lsdException w:name="Title" w:qFormat="1"/>
-    <w:lsdException w:name="Subtitle" w:qFormat="1"/>
-    <w:lsdException w:name="Hyperlink" w:uiPriority="99"/>
-    <w:lsdException w:name="FollowedHyperlink" w:uiPriority="99"/>
-    <w:lsdException w:name="Strong" w:qFormat="1"/>
-    <w:lsdException w:name="Emphasis" w:qFormat="1"/>
-    <w:lsdException w:name="HTML Top of Form" w:uiPriority="99"/>
-    <w:lsdException w:name="HTML Bottom of Form" w:uiPriority="99"/>
-    <w:lsdException w:name="No List" w:uiPriority="99"/>
-    <w:lsdException w:name="Table Grid" w:uiPriority="59"/>
-    <w:lsdException w:name="Placeholder Text" w:semiHidden="1" w:uiPriority="99"/>
-    <w:lsdException w:name="No Spacing" w:uiPriority="1" w:qFormat="1"/>
-    <w:lsdException w:name="Light Shading" w:uiPriority="60"/>
-    <w:lsdException w:name="Light List" w:uiPriority="61"/>
-    <w:lsdException w:name="Light Grid" w:uiPriority="62"/>
-    <w:lsdException w:name="Medium Shading 1" w:uiPriority="63"/>
-    <w:lsdException w:name="Medium Shading 2" w:uiPriority="64"/>
-    <w:lsdException w:name="Medium List 1" w:uiPriority="65"/>
-    <w:lsdException w:name="Medium List 2" w:uiPriority="66"/>
-    <w:lsdException w:name="Medium Grid 1" w:uiPriority="67"/>
-    <w:lsdException w:name="Medium Grid 2" w:uiPriority="68"/>
-    <w:lsdException w:name="Medium Grid 3" w:uiPriority="69"/>
-    <w:lsdException w:name="Dark List" w:uiPriority="70"/>
-    <w:lsdException w:name="Colorful Shading" w:uiPriority="71"/>
-    <w:lsdException w:name="Colorful List" w:uiPriority="72"/>
-    <w:lsdException w:name="Colorful Grid" w:uiPriority="73"/>
-    <w:lsdException w:name="Light Shading Accent 1" w:uiPriority="60"/>
-    <w:lsdException w:name="Light List Accent 1" w:uiPriority="61"/>
-    <w:lsdException w:name="Light Grid Accent 1" w:uiPriority="62"/>
-    <w:lsdException w:name="Medium Shading 1 Accent 1" w:uiPriority="63"/>
-    <w:lsdException w:name="Medium Shading 2 Accent 1" w:uiPriority="64"/>
-    <w:lsdException w:name="Medium List 1 Accent 1" w:uiPriority="65"/>
-    <w:lsdException w:name="Revision" w:semiHidden="1" w:uiPriority="99"/>
-    <w:lsdException w:name="List Paragraph" w:uiPriority="34" w:qFormat="1"/>
-    <w:lsdException w:name="Quote" w:uiPriority="29" w:qFormat="1"/>
-    <w:lsdException w:name="Intense Quote" w:uiPriority="30" w:qFormat="1"/>
-    <w:lsdException w:name="Medium List 2 Accent 1" w:uiPriority="66"/>
-    <w:lsdException w:name="Medium Grid 1 Accent 1" w:uiPriority="67"/>
-    <w:lsdException w:name="Medium Grid 2 Accent 1" w:uiPriority="68"/>
-    <w:lsdException w:name="Medium Grid 3 Accent 1" w:uiPriority="69"/>
-    <w:lsdException w:name="Dark List Accent 1" w:uiPriority="70"/>
-    <w:lsdException w:name="Colorful Shading Accent 1" w:uiPriority="71"/>
-    <w:lsdException w:name="Colorful List Accent 1" w:uiPriority="72"/>
-    <w:lsdException w:name="Colorful Grid Accent 1" w:uiPriority="73"/>
-    <w:lsdException w:name="Light Shading Accent 2" w:uiPriority="60"/>
-    <w:lsdException w:name="Light List Accent 2" w:uiPriority="61"/>
-    <w:lsdException w:name="Light Grid Accent 2" w:uiPriority="62"/>
-    <w:lsdException w:name="Medium Shading 1 Accent 2" w:uiPriority="63"/>
-    <w:lsdException w:name="Medium Shading 2 Accent 2" w:uiPriority="64"/>
-    <w:lsdException w:name="Medium List 1 Accent 2" w:uiPriority="65"/>
-    <w:lsdException w:name="Medium List 2 Accent 2" w:uiPriority="66"/>
-    <w:lsdException w:name="Medium Grid 1 Accent 2" w:uiPriority="67"/>
-    <w:lsdException w:name="Medium Grid 2 Accent 2" w:uiPriority="68"/>
-    <w:lsdException w:name="Medium Grid 3 Accent 2" w:uiPriority="69"/>
-    <w:lsdException w:name="Dark List Accent 2" w:uiPriority="70"/>
-    <w:lsdException w:name="Colorful Shading Accent 2" w:uiPriority="71"/>
-    <w:lsdException w:name="Colorful List Accent 2" w:uiPriority="72"/>
-    <w:lsdException w:name="Colorful Grid Accent 2" w:uiPriority="73"/>
-    <w:lsdException w:name="Light Shading Accent 3" w:uiPriority="60"/>
-    <w:lsdException w:name="Light List Accent 3" w:uiPriority="61"/>
-    <w:lsdException w:name="Light Grid Accent 3" w:uiPriority="62"/>
-    <w:lsdException w:name="Medium Shading 1 Accent 3" w:uiPriority="63"/>
-    <w:lsdException w:name="Medium Shading 2 Accent 3" w:uiPriority="64"/>
-    <w:lsdException w:name="Medium List 1 Accent 3" w:uiPriority="65"/>
-    <w:lsdException w:name="Medium List 2 Accent 3" w:uiPriority="66"/>
-    <w:lsdException w:name="Medium Grid 1 Accent 3" w:uiPriority="67"/>
-    <w:lsdException w:name="Medium Grid 2 Accent 3" w:uiPriority="68"/>
-    <w:lsdException w:name="Medium Grid 3 Accent 3" w:uiPriority="69"/>
-    <w:lsdException w:name="Dark List Accent 3" w:uiPriority="70"/>
-    <w:lsdException w:name="Colorful Shading Accent 3" w:uiPriority="71"/>
-    <w:lsdException w:name="Colorful List Accent 3" w:uiPriority="72"/>
-    <w:lsdException w:name="Colorful Grid Accent 3" w:uiPriority="73"/>
-    <w:lsdException w:name="Light Shading Accent 4" w:uiPriority="60"/>
-    <w:lsdException w:name="Light List Accent 4" w:uiPriority="61"/>
-    <w:lsdException w:name="Light Grid Accent 4" w:uiPriority="62"/>
-    <w:lsdException w:name="Medium Shading 1 Accent 4" w:uiPriority="63"/>
-    <w:lsdException w:name="Medium Shading 2 Accent 4" w:uiPriority="64"/>
-    <w:lsdException w:name="Medium List 1 Accent 4" w:uiPriority="65"/>
-    <w:lsdException w:name="Medium List 2 Accent 4" w:uiPriority="66"/>
-    <w:lsdException w:name="Medium Grid 1 Accent 4" w:uiPriority="67"/>
-    <w:lsdException w:name="Medium Grid 2 Accent 4" w:uiPriority="68"/>
-    <w:lsdException w:name="Medium Grid 3 Accent 4" w:uiPriority="69"/>
-    <w:lsdException w:name="Dark List Accent 4" w:uiPriority="70"/>
-    <w:lsdException w:name="Colorful Shading Accent 4" w:uiPriority="71"/>
-    <w:lsdException w:name="Colorful List Accent 4" w:uiPriority="72"/>
-    <w:lsdException w:name="Colorful Grid Accent 4" w:uiPriority="73"/>
-    <w:lsdException w:name="Light Shading Accent 5" w:uiPriority="60"/>
-    <w:lsdException w:name="Light List Accent 5" w:uiPriority="61"/>
-    <w:lsdException w:name="Light Grid Accent 5" w:uiPriority="62"/>
-    <w:lsdException w:name="Medium Shading 1 Accent 5" w:uiPriority="63"/>
-    <w:lsdException w:name="Medium Shading 2 Accent 5" w:uiPriority="64"/>
-    <w:lsdException w:name="Medium List 1 Accent 5" w:uiPriority="65"/>
-    <w:lsdException w:name="Medium List 2 Accent 5" w:uiPriority="66"/>
-    <w:lsdException w:name="Medium Grid 1 Accent 5" w:uiPriority="67"/>
-    <w:lsdException w:name="Medium Grid 2 Accent 5" w:uiPriority="68"/>
-    <w:lsdException w:name="Medium Grid 3 Accent 5" w:uiPriority="69"/>
-    <w:lsdException w:name="Dark List Accent 5" w:uiPriority="70"/>
-    <w:lsdException w:name="Colorful Shading Accent 5" w:uiPriority="71"/>
-    <w:lsdException w:name="Colorful List Accent 5" w:uiPriority="72"/>
-    <w:lsdException w:name="Colorful Grid Accent 5" w:uiPriority="73"/>
-    <w:lsdException w:name="Light Shading Accent 6" w:uiPriority="60"/>
-    <w:lsdException w:name="Light List Accent 6" w:uiPriority="61"/>
-    <w:lsdException w:name="Light Grid Accent 6" w:uiPriority="62"/>
-    <w:lsdException w:name="Medium Shading 1 Accent 6" w:uiPriority="63"/>
-    <w:lsdException w:name="Medium Shading 2 Accent 6" w:uiPriority="64"/>
-    <w:lsdException w:name="Medium List 1 Accent 6" w:uiPriority="65"/>
-    <w:lsdException w:name="Medium List 2 Accent 6" w:uiPriority="66"/>
-    <w:lsdException w:name="Medium Grid 1 Accent 6" w:uiPriority="67"/>
-    <w:lsdException w:name="Medium Grid 2 Accent 6" w:uiPriority="68"/>
-    <w:lsdException w:name="Medium Grid 3 Accent 6" w:uiPriority="69"/>
-    <w:lsdException w:name="Dark List Accent 6" w:uiPriority="70"/>
-    <w:lsdException w:name="Colorful Shading Accent 6" w:uiPriority="71"/>
-    <w:lsdException w:name="Colorful List Accent 6" w:uiPriority="72"/>
-    <w:lsdException w:name="Colorful Grid Accent 6" w:uiPriority="73"/>
-    <w:lsdException w:name="Subtle Emphasis" w:uiPriority="19" w:qFormat="1"/>
-    <w:lsdException w:name="Intense Emphasis" w:uiPriority="21" w:qFormat="1"/>
-    <w:lsdException w:name="Subtle Reference" w:uiPriority="31" w:qFormat="1"/>
-    <w:lsdException w:name="Intense Reference" w:uiPriority="32" w:qFormat="1"/>
-    <w:lsdException w:name="Book Title" w:uiPriority="33" w:qFormat="1"/>
-    <w:lsdException w:name="Bibliography" w:semiHidden="1" w:uiPriority="37" w:unhideWhenUsed="1"/>
-    <w:lsdException w:name="TOC Heading" w:semiHidden="1" w:uiPriority="39" w:unhideWhenUsed="1" w:qFormat="1"/>
-  </w:latentStyles>
-  <w:style w:type="paragraph" w:default="1" w:styleId="Normal">
-    <w:name w:val="Normal"/>
-    <w:qFormat/>
-    <w:rsid w:val="00930293"/>
-    <w:pPr>
-      <w:widowControl w:val="0"/>
-      <w:spacing w:line="240" w:lineRule="atLeast"/>
-    </w:pPr>
-  </w:style>
-  <w:style w:type="paragraph" w:styleId="Heading1">
-    <w:name w:val="heading 1"/>
-    <w:basedOn w:val="Normal"/>
-    <w:next w:val="Normal"/>
-    <w:qFormat/>
-    <w:pPr>
-      <w:keepNext/>
-      <w:numPr>
-        <w:numId w:val="1"/>
-      </w:numPr>
-      <w:spacing w:before="120" w:after="60"/>
-      <w:outlineLvl w:val="0"/>
-    </w:pPr>
-    <w:rPr>
-      <w:rFonts w:ascii="Arial" w:hAnsi="Arial"/>
-      <w:b/>
-      <w:sz w:val="24"/>
-    </w:rPr>
-  </w:style>
-  <w:style w:type="paragraph" w:styleId="Heading2">
-    <w:name w:val="heading 2"/>
-    <w:basedOn w:val="Heading1"/>
-    <w:next w:val="Normal"/>
-    <w:qFormat/>
-    <w:pPr>
-      <w:numPr>
-        <w:ilvl w:val="1"/>
-      </w:numPr>
-      <w:outlineLvl w:val="1"/>
-    </w:pPr>
-    <w:rPr>
-      <w:sz w:val="20"/>
-    </w:rPr>
-  </w:style>
-  <w:style w:type="paragraph" w:styleId="Heading3">
-    <w:name w:val="heading 3"/>
-    <w:basedOn w:val="Heading1"/>
-    <w:next w:val="Normal"/>
-    <w:qFormat/>
-    <w:pPr>
-      <w:numPr>
-        <w:ilvl w:val="2"/>
-      </w:numPr>
-      <w:outlineLvl w:val="2"/>
-    </w:pPr>
-    <w:rPr>
-      <w:b w:val="0"/>
-      <w:i/>
-      <w:sz w:val="20"/>
-    </w:rPr>
-  </w:style>
-  <w:style w:type="paragraph" w:styleId="Heading4">
-    <w:name w:val="heading 4"/>
-    <w:basedOn w:val="Heading1"/>
-    <w:next w:val="Normal"/>
-    <w:qFormat/>
-    <w:pPr>
-      <w:numPr>
-        <w:ilvl w:val="3"/>
-      </w:numPr>
-      <w:outlineLvl w:val="3"/>
-    </w:pPr>
-    <w:rPr>
-      <w:b w:val="0"/>
-      <w:sz w:val="20"/>
-    </w:rPr>
-  </w:style>
-  <w:style w:type="paragraph" w:styleId="Heading5">
-    <w:name w:val="heading 5"/>
-    <w:basedOn w:val="Normal"/>
-    <w:next w:val="Normal"/>
-    <w:qFormat/>
-    <w:pPr>
-      <w:numPr>
-        <w:ilvl w:val="4"/>
-        <w:numId w:val="1"/>
-      </w:numPr>
-      <w:spacing w:before="240" w:after="60"/>
-      <w:outlineLvl w:val="4"/>
-    </w:pPr>
-    <w:rPr>
-      <w:sz w:val="22"/>
-    </w:rPr>
-  </w:style>
-  <w:style w:type="paragraph" w:styleId="Heading6">
-    <w:name w:val="heading 6"/>
-    <w:basedOn w:val="Normal"/>
-    <w:next w:val="Normal"/>
-    <w:qFormat/>
-    <w:pPr>
-      <w:numPr>
-        <w:ilvl w:val="5"/>
-        <w:numId w:val="1"/>
-      </w:numPr>
-      <w:spacing w:before="240" w:after="60"/>
-      <w:outlineLvl w:val="5"/>
-    </w:pPr>
-    <w:rPr>
-      <w:i/>
-      <w:sz w:val="22"/>
-    </w:rPr>
-  </w:style>
-  <w:style w:type="paragraph" w:styleId="Heading7">
-    <w:name w:val="heading 7"/>
-    <w:basedOn w:val="Normal"/>
-    <w:next w:val="Normal"/>
-    <w:qFormat/>
-    <w:pPr>
-      <w:numPr>
-        <w:ilvl w:val="6"/>
-        <w:numId w:val="1"/>
-      </w:numPr>
-      <w:spacing w:before="240" w:after="60"/>
-      <w:outlineLvl w:val="6"/>
-    </w:pPr>
-  </w:style>
-  <w:style w:type="paragraph" w:styleId="Heading8">
-    <w:name w:val="heading 8"/>
-    <w:basedOn w:val="Normal"/>
-    <w:next w:val="Normal"/>
-    <w:qFormat/>
-    <w:pPr>
-      <w:numPr>
-        <w:ilvl w:val="7"/>
-        <w:numId w:val="1"/>
-      </w:numPr>
-      <w:spacing w:before="240" w:after="60"/>
-      <w:outlineLvl w:val="7"/>
-    </w:pPr>
-    <w:rPr>
-      <w:i/>
-    </w:rPr>
-  </w:style>
-  <w:style w:type="paragraph" w:styleId="Heading9">
-    <w:name w:val="heading 9"/>
-    <w:basedOn w:val="Normal"/>
-    <w:next w:val="Normal"/>
-    <w:qFormat/>
-    <w:pPr>
-      <w:numPr>
-        <w:ilvl w:val="8"/>
-        <w:numId w:val="1"/>
-      </w:numPr>
-      <w:spacing w:before="240" w:after="60"/>
-      <w:outlineLvl w:val="8"/>
-    </w:pPr>
-    <w:rPr>
-      <w:b/>
-      <w:i/>
-      <w:sz w:val="18"/>
-    </w:rPr>
-  </w:style>
-  <w:style w:type="character" w:default="1" w:styleId="DefaultParagraphFont">
-    <w:name w:val="Default Paragraph Font"/>
-    <w:uiPriority w:val="1"/>
-    <w:semiHidden/>
-    <w:unhideWhenUsed/>
-  </w:style>
-  <w:style w:type="table" w:default="1" w:styleId="TableNormal">
-    <w:name w:val="Normal Table"/>
-    <w:uiPriority w:val="99"/>
-    <w:semiHidden/>
-    <w:unhideWhenUsed/>
-    <w:tblPr>
-      <w:tblInd w:w="0" w:type="dxa"/>
-      <w:tblCellMar>
-        <w:top w:w="0" w:type="dxa"/>
-        <w:left w:w="108" w:type="dxa"/>
-        <w:bottom w:w="0" w:type="dxa"/>
-        <w:right w:w="108" w:type="dxa"/>
-      </w:tblCellMar>
-    </w:tblPr>
-  </w:style>
-  <w:style w:type="numbering" w:default="1" w:styleId="NoList">
-    <w:name w:val="No List"/>
-    <w:uiPriority w:val="99"/>
-    <w:semiHidden/>
-    <w:unhideWhenUsed/>
-  </w:style>
-  <w:style w:type="paragraph" w:customStyle="1" w:styleId="Paragraph2">
-    <w:name w:val="Paragraph2"/>
-    <w:basedOn w:val="Normal"/>
-    <w:pPr>
-      <w:spacing w:before="80"/>
-      <w:ind w:left="720"/>
-      <w:jc w:val="both"/>
-    </w:pPr>
-    <w:rPr>
-      <w:color w:val="000000"/>
-      <w:lang w:val="en-AU"/>
-    </w:rPr>
-  </w:style>
-  <w:style w:type="paragraph" w:styleId="Title">
-    <w:name w:val="Title"/>
-    <w:basedOn w:val="Normal"/>
-    <w:next w:val="Normal"/>
-    <w:link w:val="TitleChar"/>
-    <w:qFormat/>
-    <w:pPr>
-      <w:spacing w:line="240" w:lineRule="auto"/>
-      <w:jc w:val="center"/>
-    </w:pPr>
-    <w:rPr>
-      <w:rFonts w:ascii="Arial" w:hAnsi="Arial"/>
-      <w:b/>
-      <w:sz w:val="36"/>
-    </w:rPr>
-  </w:style>
-  <w:style w:type="paragraph" w:styleId="Subtitle">
-    <w:name w:val="Subtitle"/>
-    <w:basedOn w:val="Normal"/>
-    <w:qFormat/>
-    <w:pPr>
-      <w:spacing w:after="60"/>
-      <w:jc w:val="center"/>
-    </w:pPr>
-    <w:rPr>
-      <w:rFonts w:ascii="Arial" w:hAnsi="Arial"/>
-      <w:i/>
-      <w:sz w:val="36"/>
-      <w:lang w:val="en-AU"/>
-    </w:rPr>
-  </w:style>
-  <w:style w:type="paragraph" w:styleId="NormalIndent">
-    <w:name w:val="Normal Indent"/>
-    <w:basedOn w:val="Normal"/>
-    <w:pPr>
-      <w:ind w:left="900" w:hanging="900"/>
-    </w:pPr>
-  </w:style>
-  <w:style w:type="paragraph" w:styleId="TOC1">
-    <w:name w:val="toc 1"/>
-    <w:basedOn w:val="Normal"/>
-    <w:next w:val="Normal"/>
-    <w:uiPriority w:val="39"/>
-    <w:pPr>
-      <w:tabs>
-        <w:tab w:val="right" w:pos="9360"/>
-      </w:tabs>
-      <w:spacing w:before="240" w:after="60"/>
-      <w:ind w:right="720"/>
-    </w:pPr>
-  </w:style>
-  <w:style w:type="paragraph" w:styleId="TOC2">
-    <w:name w:val="toc 2"/>
-    <w:basedOn w:val="Normal"/>
-    <w:next w:val="Normal"/>
-    <w:uiPriority w:val="39"/>
-    <w:pPr>
-      <w:tabs>
-        <w:tab w:val="right" w:pos="9360"/>
-      </w:tabs>
-      <w:ind w:left="432" w:right="720"/>
-    </w:pPr>
-  </w:style>
-  <w:style w:type="paragraph" w:styleId="TOC3">
-    <w:name w:val="toc 3"/>
-    <w:basedOn w:val="Normal"/>
-    <w:next w:val="Normal"/>
-    <w:semiHidden/>
-    <w:pPr>
-      <w:tabs>
-        <w:tab w:val="left" w:pos="1440"/>
-        <w:tab w:val="right" w:pos="9360"/>
-      </w:tabs>
-      <w:ind w:left="864"/>
-    </w:pPr>
-  </w:style>
-  <w:style w:type="paragraph" w:styleId="Header">
-    <w:name w:val="header"/>
-    <w:basedOn w:val="Normal"/>
-    <w:pPr>
-      <w:tabs>
-        <w:tab w:val="center" w:pos="4320"/>
-        <w:tab w:val="right" w:pos="8640"/>
-      </w:tabs>
-    </w:pPr>
-  </w:style>
-  <w:style w:type="paragraph" w:styleId="Footer">
-    <w:name w:val="footer"/>
-    <w:basedOn w:val="Normal"/>
-    <w:pPr>
-      <w:tabs>
-        <w:tab w:val="center" w:pos="4320"/>
-        <w:tab w:val="right" w:pos="8640"/>
-      </w:tabs>
-    </w:pPr>
-  </w:style>
-  <w:style w:type="character" w:styleId="PageNumber">
-    <w:name w:val="page number"/>
-    <w:basedOn w:val="DefaultParagraphFont"/>
-  </w:style>
-  <w:style w:type="paragraph" w:customStyle="1" w:styleId="Bullet1">
-    <w:name w:val="Bullet1"/>
-    <w:basedOn w:val="Normal"/>
-    <w:pPr>
-      <w:ind w:left="720" w:hanging="432"/>
-    </w:pPr>
-  </w:style>
-  <w:style w:type="paragraph" w:customStyle="1" w:styleId="Bullet2">
-    <w:name w:val="Bullet2"/>
-    <w:basedOn w:val="Normal"/>
-    <w:pPr>
-      <w:ind w:left="1440" w:hanging="360"/>
-    </w:pPr>
-    <w:rPr>
-      <w:color w:val="000080"/>
-    </w:rPr>
-  </w:style>
-  <w:style w:type="paragraph" w:customStyle="1" w:styleId="Tabletext">
-    <w:name w:val="Tabletext"/>
-    <w:basedOn w:val="Normal"/>
-    <w:pPr>
-      <w:keepLines/>
-      <w:spacing w:after="120"/>
-    </w:pPr>
-  </w:style>
-  <w:style w:type="paragraph" w:styleId="BodyText">
-    <w:name w:val="Body Text"/>
-    <w:basedOn w:val="Normal"/>
-    <w:pPr>
-      <w:keepLines/>
-      <w:spacing w:after="120"/>
-      <w:ind w:left="720"/>
-    </w:pPr>
-  </w:style>
-  <w:style w:type="paragraph" w:styleId="DocumentMap">
-    <w:name w:val="Document Map"/>
-    <w:basedOn w:val="Normal"/>
-    <w:semiHidden/>
-    <w:pPr>
-      <w:shd w:val="clear" w:color="auto" w:fill="000080"/>
-    </w:pPr>
-    <w:rPr>
-      <w:rFonts w:ascii="Tahoma" w:hAnsi="Tahoma"/>
-    </w:rPr>
-  </w:style>
-  <w:style w:type="character" w:styleId="FootnoteReference">
-    <w:name w:val="footnote reference"/>
-    <w:semiHidden/>
-    <w:rPr>
-      <w:sz w:val="20"/>
-      <w:vertAlign w:val="superscript"/>
-    </w:rPr>
-  </w:style>
-  <w:style w:type="paragraph" w:styleId="FootnoteText">
-    <w:name w:val="footnote text"/>
-    <w:basedOn w:val="Normal"/>
-    <w:semiHidden/>
-    <w:pPr>
-      <w:keepNext/>
-      <w:keepLines/>
-      <w:pBdr>
-        <w:bottom w:val="single" w:sz="6" w:space="0" w:color="000000"/>
-      </w:pBdr>
-      <w:spacing w:before="40" w:after="40"/>
-      <w:ind w:left="360" w:hanging="360"/>
-    </w:pPr>
-    <w:rPr>
-      <w:rFonts w:ascii="Helvetica" w:hAnsi="Helvetica"/>
-      <w:sz w:val="16"/>
-    </w:rPr>
-  </w:style>
-  <w:style w:type="paragraph" w:customStyle="1" w:styleId="MainTitle">
-    <w:name w:val="Main Title"/>
-    <w:basedOn w:val="Normal"/>
-    <w:pPr>
-      <w:spacing w:before="480" w:after="60" w:line="240" w:lineRule="auto"/>
-      <w:jc w:val="center"/>
-    </w:pPr>
-    <w:rPr>
-      <w:rFonts w:ascii="Arial" w:hAnsi="Arial"/>
-      <w:b/>
-      <w:kern w:val="28"/>
-      <w:sz w:val="32"/>
-    </w:rPr>
-  </w:style>
-  <w:style w:type="paragraph" w:customStyle="1" w:styleId="Paragraph1">
-    <w:name w:val="Paragraph1"/>
-    <w:basedOn w:val="Normal"/>
-    <w:pPr>
-      <w:spacing w:before="80" w:line="240" w:lineRule="auto"/>
-      <w:jc w:val="both"/>
-    </w:pPr>
-  </w:style>
-  <w:style w:type="paragraph" w:customStyle="1" w:styleId="Paragraph3">
-    <w:name w:val="Paragraph3"/>
-    <w:basedOn w:val="Normal"/>
-    <w:pPr>
-      <w:spacing w:before="80" w:line="240" w:lineRule="auto"/>
-      <w:ind w:left="1530"/>
-      <w:jc w:val="both"/>
-    </w:pPr>
-  </w:style>
-  <w:style w:type="paragraph" w:customStyle="1" w:styleId="Paragraph4">
-    <w:name w:val="Paragraph4"/>
-    <w:basedOn w:val="Normal"/>
-    <w:pPr>
-      <w:spacing w:before="80" w:line="240" w:lineRule="auto"/>
-      <w:ind w:left="2250"/>
-      <w:jc w:val="both"/>
-    </w:pPr>
-  </w:style>
-  <w:style w:type="paragraph" w:styleId="TOC4">
-    <w:name w:val="toc 4"/>
-    <w:basedOn w:val="Normal"/>
-    <w:next w:val="Normal"/>
-    <w:semiHidden/>
-    <w:pPr>
-      <w:ind w:left="600"/>
-    </w:pPr>
-  </w:style>
-  <w:style w:type="paragraph" w:styleId="TOC5">
-    <w:name w:val="toc 5"/>
-    <w:basedOn w:val="Normal"/>
-    <w:next w:val="Normal"/>
-    <w:semiHidden/>
-    <w:pPr>
-      <w:ind w:left="800"/>
-    </w:pPr>
-  </w:style>
-  <w:style w:type="paragraph" w:styleId="TOC6">
-    <w:name w:val="toc 6"/>
-    <w:basedOn w:val="Normal"/>
-    <w:next w:val="Normal"/>
-    <w:semiHidden/>
-    <w:pPr>
-      <w:ind w:left="1000"/>
-    </w:pPr>
-  </w:style>
-  <w:style w:type="paragraph" w:styleId="TOC7">
-    <w:name w:val="toc 7"/>
-    <w:basedOn w:val="Normal"/>
-    <w:next w:val="Normal"/>
-    <w:semiHidden/>
-    <w:pPr>
-      <w:ind w:left="1200"/>
-    </w:pPr>
-  </w:style>
-  <w:style w:type="paragraph" w:styleId="TOC8">
-    <w:name w:val="toc 8"/>
-    <w:basedOn w:val="Normal"/>
-    <w:next w:val="Normal"/>
-    <w:semiHidden/>
-    <w:pPr>
-      <w:ind w:left="1400"/>
-    </w:pPr>
-  </w:style>
-  <w:style w:type="paragraph" w:styleId="TOC9">
-    <w:name w:val="toc 9"/>
-    <w:basedOn w:val="Normal"/>
-    <w:next w:val="Normal"/>
-    <w:semiHidden/>
-    <w:pPr>
-      <w:ind w:left="1600"/>
-    </w:pPr>
-  </w:style>
-  <w:style w:type="paragraph" w:customStyle="1" w:styleId="Body">
-    <w:name w:val="Body"/>
-    <w:basedOn w:val="Normal"/>
-    <w:pPr>
-      <w:widowControl/>
-      <w:spacing w:before="120" w:line="240" w:lineRule="auto"/>
-      <w:jc w:val="both"/>
-    </w:pPr>
-    <w:rPr>
-      <w:rFonts w:ascii="Book Antiqua" w:hAnsi="Book Antiqua"/>
-    </w:rPr>
-  </w:style>
-  <w:style w:type="paragraph" w:customStyle="1" w:styleId="Bullet">
-    <w:name w:val="Bullet"/>
-    <w:basedOn w:val="Normal"/>
-    <w:pPr>
-      <w:widowControl/>
-      <w:tabs>
-        <w:tab w:val="left" w:pos="360"/>
-        <w:tab w:val="left" w:pos="720"/>
-      </w:tabs>
-      <w:spacing w:before="120" w:line="240" w:lineRule="auto"/>
-      <w:ind w:left="720" w:right="360"/>
-      <w:jc w:val="both"/>
-    </w:pPr>
-    <w:rPr>
-      <w:rFonts w:ascii="Book Antiqua" w:hAnsi="Book Antiqua"/>
-    </w:rPr>
-  </w:style>
-  <w:style w:type="paragraph" w:styleId="BodyText2">
-    <w:name w:val="Body Text 2"/>
-    <w:basedOn w:val="Normal"/>
-    <w:pPr>
-      <w:ind w:left="720"/>
-    </w:pPr>
-    <w:rPr>
-      <w:i/>
-      <w:color w:val="0000FF"/>
-      <w:u w:val="single"/>
-    </w:rPr>
-  </w:style>
-  <w:style w:type="paragraph" w:customStyle="1" w:styleId="InfoBlue">
-    <w:name w:val="InfoBlue"/>
-    <w:basedOn w:val="Normal"/>
-    <w:next w:val="BodyText"/>
-    <w:link w:val="InfoBlueChar"/>
-    <w:pPr>
-      <w:spacing w:after="120"/>
-      <w:ind w:left="720"/>
-    </w:pPr>
-    <w:rPr>
-      <w:i/>
-      <w:color w:val="0000FF"/>
-    </w:rPr>
-  </w:style>
-  <w:style w:type="character" w:styleId="Hyperlink">
-    <w:name w:val="Hyperlink"/>
-    <w:uiPriority w:val="99"/>
-    <w:rPr>
-      <w:color w:val="0000FF"/>
-      <w:u w:val="single"/>
-    </w:rPr>
-  </w:style>
-  <w:style w:type="character" w:styleId="FollowedHyperlink">
-    <w:name w:val="FollowedHyperlink"/>
-    <w:uiPriority w:val="99"/>
-    <w:rPr>
-      <w:color w:val="800080"/>
-      <w:u w:val="single"/>
-    </w:rPr>
-  </w:style>
-  <w:style w:type="paragraph" w:customStyle="1" w:styleId="TemplateHeading1">
-    <w:name w:val="Template Heading 1"/>
-    <w:basedOn w:val="Normal"/>
-    <w:next w:val="BodyText"/>
-    <w:rsid w:val="00CE0F15"/>
-    <w:pPr>
-      <w:widowControl/>
-      <w:numPr>
-        <w:numId w:val="2"/>
-      </w:numPr>
-      <w:pBdr>
-        <w:bottom w:val="single" w:sz="4" w:space="1" w:color="808080"/>
-      </w:pBdr>
-      <w:spacing w:line="240" w:lineRule="auto"/>
-      <w:ind w:left="0" w:firstLine="0"/>
-    </w:pPr>
-    <w:rPr>
-      <w:rFonts w:ascii="Arial" w:hAnsi="Arial"/>
-      <w:b/>
-      <w:color w:val="808080"/>
-      <w:sz w:val="48"/>
-      <w:szCs w:val="24"/>
-    </w:rPr>
-  </w:style>
-  <w:style w:type="paragraph" w:customStyle="1" w:styleId="GuidelineHeading2">
-    <w:name w:val="Guideline Heading 2"/>
-    <w:basedOn w:val="Normal"/>
-    <w:rsid w:val="00CE0F15"/>
-    <w:pPr>
-      <w:widowControl/>
-      <w:numPr>
-        <w:ilvl w:val="1"/>
-        <w:numId w:val="2"/>
-      </w:numPr>
-      <w:spacing w:line="240" w:lineRule="auto"/>
-    </w:pPr>
-    <w:rPr>
-      <w:sz w:val="24"/>
-      <w:szCs w:val="24"/>
-    </w:rPr>
-  </w:style>
-  <w:style w:type="paragraph" w:customStyle="1" w:styleId="GuidelineHeading3">
-    <w:name w:val="Guideline Heading 3"/>
-    <w:basedOn w:val="Normal"/>
-    <w:rsid w:val="00CE0F15"/>
-    <w:pPr>
-      <w:widowControl/>
-      <w:numPr>
-        <w:ilvl w:val="2"/>
-        <w:numId w:val="2"/>
-      </w:numPr>
-      <w:spacing w:line="240" w:lineRule="auto"/>
-    </w:pPr>
-    <w:rPr>
-      <w:sz w:val="24"/>
-      <w:szCs w:val="24"/>
-    </w:rPr>
-  </w:style>
-  <w:style w:type="character" w:customStyle="1" w:styleId="InfoBlueChar">
-    <w:name w:val="InfoBlue Char"/>
-    <w:link w:val="InfoBlue"/>
-    <w:locked/>
-    <w:rsid w:val="00A33C27"/>
-    <w:rPr>
-      <w:i/>
-      <w:color w:val="0000FF"/>
-      <w:lang w:val="en-US" w:eastAsia="en-US" w:bidi="ar-SA"/>
-    </w:rPr>
-  </w:style>
-  <w:style w:type="table" w:styleId="TableGrid">
-    <w:name w:val="Table Grid"/>
-    <w:basedOn w:val="TableNormal"/>
-    <w:uiPriority w:val="59"/>
-    <w:rsid w:val="00384C8C"/>
-    <w:pPr>
-      <w:widowControl w:val="0"/>
-      <w:spacing w:line="240" w:lineRule="atLeast"/>
-    </w:pPr>
-    <w:tblPr>
-      <w:tblInd w:w="0" w:type="dxa"/>
-      <w:tblBorders>
-        <w:top w:val="single" w:sz="4" w:space="0" w:color="auto"/>
-        <w:left w:val="single" w:sz="4" w:space="0" w:color="auto"/>
-        <w:bottom w:val="single" w:sz="4" w:space="0" w:color="auto"/>
-        <w:right w:val="single" w:sz="4" w:space="0" w:color="auto"/>
-        <w:insideH w:val="single" w:sz="4" w:space="0" w:color="auto"/>
-        <w:insideV w:val="single" w:sz="4" w:space="0" w:color="auto"/>
-      </w:tblBorders>
-      <w:tblCellMar>
-        <w:top w:w="0" w:type="dxa"/>
-        <w:left w:w="108" w:type="dxa"/>
-        <w:bottom w:w="0" w:type="dxa"/>
-        <w:right w:w="108" w:type="dxa"/>
-      </w:tblCellMar>
-    </w:tblPr>
-  </w:style>
-  <w:style w:type="character" w:styleId="CommentReference">
-    <w:name w:val="annotation reference"/>
-    <w:semiHidden/>
-    <w:rsid w:val="00040E19"/>
-    <w:rPr>
-      <w:sz w:val="16"/>
-      <w:szCs w:val="16"/>
-    </w:rPr>
-  </w:style>
-  <w:style w:type="paragraph" w:styleId="CommentText">
-    <w:name w:val="annotation text"/>
-    <w:basedOn w:val="Normal"/>
-    <w:semiHidden/>
-    <w:rsid w:val="00040E19"/>
-  </w:style>
-  <w:style w:type="paragraph" w:styleId="CommentSubject">
-    <w:name w:val="annotation subject"/>
-    <w:basedOn w:val="CommentText"/>
-    <w:next w:val="CommentText"/>
-    <w:semiHidden/>
-    <w:rsid w:val="00040E19"/>
-    <w:rPr>
-      <w:b/>
-      <w:bCs/>
-    </w:rPr>
-  </w:style>
-  <w:style w:type="paragraph" w:styleId="BalloonText">
-    <w:name w:val="Balloon Text"/>
-    <w:basedOn w:val="Normal"/>
-    <w:semiHidden/>
-    <w:rsid w:val="00040E19"/>
-    <w:rPr>
-      <w:rFonts w:ascii="Tahoma" w:hAnsi="Tahoma" w:cs="Tahoma"/>
-      <w:sz w:val="16"/>
-      <w:szCs w:val="16"/>
-    </w:rPr>
-  </w:style>
-  <w:style w:type="paragraph" w:styleId="NormalWeb">
-    <w:name w:val="Normal (Web)"/>
-    <w:basedOn w:val="Normal"/>
-    <w:rsid w:val="009B4E53"/>
-    <w:pPr>
-      <w:widowControl/>
-      <w:spacing w:before="100" w:beforeAutospacing="1" w:after="100" w:afterAutospacing="1" w:line="240" w:lineRule="auto"/>
-    </w:pPr>
-    <w:rPr>
-      <w:sz w:val="24"/>
-      <w:szCs w:val="24"/>
-    </w:rPr>
-  </w:style>
-  <w:style w:type="paragraph" w:customStyle="1" w:styleId="xl63">
-    <w:name w:val="xl63"/>
-    <w:basedOn w:val="Normal"/>
-    <w:rsid w:val="00886631"/>
-    <w:pPr>
-      <w:widowControl/>
-      <w:spacing w:before="100" w:beforeAutospacing="1" w:after="100" w:afterAutospacing="1" w:line="240" w:lineRule="auto"/>
-      <w:jc w:val="center"/>
-      <w:textAlignment w:val="top"/>
-    </w:pPr>
-    <w:rPr>
-      <w:sz w:val="24"/>
-      <w:szCs w:val="24"/>
-    </w:rPr>
-  </w:style>
-  <w:style w:type="paragraph" w:customStyle="1" w:styleId="xl64">
-    <w:name w:val="xl64"/>
-    <w:basedOn w:val="Normal"/>
-    <w:rsid w:val="00886631"/>
-    <w:pPr>
-      <w:widowControl/>
-      <w:spacing w:before="100" w:beforeAutospacing="1" w:after="100" w:afterAutospacing="1" w:line="240" w:lineRule="auto"/>
-      <w:textAlignment w:val="top"/>
-    </w:pPr>
-    <w:rPr>
-      <w:sz w:val="24"/>
-      <w:szCs w:val="24"/>
-    </w:rPr>
-  </w:style>
-  <w:style w:type="paragraph" w:customStyle="1" w:styleId="xl65">
-    <w:name w:val="xl65"/>
-    <w:basedOn w:val="Normal"/>
-    <w:rsid w:val="00886631"/>
-    <w:pPr>
-      <w:widowControl/>
-      <w:pBdr>
-        <w:top w:val="single" w:sz="4" w:space="0" w:color="auto"/>
-        <w:left w:val="single" w:sz="4" w:space="0" w:color="auto"/>
-        <w:bottom w:val="single" w:sz="4" w:space="0" w:color="auto"/>
-        <w:right w:val="single" w:sz="4" w:space="0" w:color="auto"/>
-      </w:pBdr>
-      <w:spacing w:before="100" w:beforeAutospacing="1" w:after="100" w:afterAutospacing="1" w:line="240" w:lineRule="auto"/>
-      <w:textAlignment w:val="top"/>
-    </w:pPr>
-    <w:rPr>
-      <w:b/>
-      <w:bCs/>
-      <w:sz w:val="24"/>
-      <w:szCs w:val="24"/>
-    </w:rPr>
-  </w:style>
-  <w:style w:type="paragraph" w:customStyle="1" w:styleId="xl66">
-    <w:name w:val="xl66"/>
-    <w:basedOn w:val="Normal"/>
-    <w:rsid w:val="00886631"/>
-    <w:pPr>
-      <w:widowControl/>
-      <w:pBdr>
-        <w:top w:val="single" w:sz="4" w:space="0" w:color="auto"/>
-        <w:left w:val="single" w:sz="4" w:space="0" w:color="auto"/>
-        <w:bottom w:val="single" w:sz="4" w:space="0" w:color="auto"/>
-        <w:right w:val="single" w:sz="4" w:space="0" w:color="auto"/>
-      </w:pBdr>
-      <w:spacing w:before="100" w:beforeAutospacing="1" w:after="100" w:afterAutospacing="1" w:line="240" w:lineRule="auto"/>
-      <w:jc w:val="center"/>
-      <w:textAlignment w:val="top"/>
-    </w:pPr>
-    <w:rPr>
-      <w:b/>
-      <w:bCs/>
-      <w:sz w:val="24"/>
-      <w:szCs w:val="24"/>
-    </w:rPr>
-  </w:style>
-  <w:style w:type="paragraph" w:customStyle="1" w:styleId="xl67">
-    <w:name w:val="xl67"/>
-    <w:basedOn w:val="Normal"/>
-    <w:rsid w:val="00886631"/>
-    <w:pPr>
-      <w:widowControl/>
-      <w:pBdr>
-        <w:top w:val="single" w:sz="4" w:space="0" w:color="auto"/>
-        <w:left w:val="single" w:sz="4" w:space="0" w:color="auto"/>
-        <w:bottom w:val="single" w:sz="4" w:space="0" w:color="auto"/>
-        <w:right w:val="single" w:sz="4" w:space="0" w:color="auto"/>
-      </w:pBdr>
-      <w:spacing w:before="100" w:beforeAutospacing="1" w:after="100" w:afterAutospacing="1" w:line="240" w:lineRule="auto"/>
-      <w:textAlignment w:val="top"/>
-    </w:pPr>
-    <w:rPr>
-      <w:sz w:val="24"/>
-      <w:szCs w:val="24"/>
-    </w:rPr>
-  </w:style>
-  <w:style w:type="paragraph" w:customStyle="1" w:styleId="xl68">
-    <w:name w:val="xl68"/>
-    <w:basedOn w:val="Normal"/>
-    <w:rsid w:val="00886631"/>
-    <w:pPr>
-      <w:widowControl/>
-      <w:pBdr>
-        <w:top w:val="single" w:sz="4" w:space="0" w:color="auto"/>
-        <w:left w:val="single" w:sz="4" w:space="0" w:color="auto"/>
-        <w:bottom w:val="single" w:sz="4" w:space="0" w:color="auto"/>
-        <w:right w:val="single" w:sz="4" w:space="0" w:color="auto"/>
-      </w:pBdr>
-      <w:spacing w:before="100" w:beforeAutospacing="1" w:after="100" w:afterAutospacing="1" w:line="240" w:lineRule="auto"/>
-      <w:jc w:val="center"/>
-      <w:textAlignment w:val="top"/>
-    </w:pPr>
-    <w:rPr>
-      <w:sz w:val="24"/>
-      <w:szCs w:val="24"/>
-    </w:rPr>
-  </w:style>
-  <w:style w:type="paragraph" w:styleId="ListParagraph">
-    <w:name w:val="List Paragraph"/>
-    <w:basedOn w:val="Normal"/>
-    <w:uiPriority w:val="34"/>
-    <w:qFormat/>
-    <w:rsid w:val="001D7EAE"/>
-    <w:pPr>
-      <w:ind w:left="720"/>
-      <w:contextualSpacing/>
-    </w:pPr>
-  </w:style>
-  <w:style w:type="paragraph" w:customStyle="1" w:styleId="Default">
-    <w:name w:val="Default"/>
-    <w:rsid w:val="003373EF"/>
-    <w:pPr>
-      <w:autoSpaceDE w:val="0"/>
-      <w:autoSpaceDN w:val="0"/>
-      <w:adjustRightInd w:val="0"/>
-    </w:pPr>
-    <w:rPr>
-      <w:rFonts w:ascii="Calibri" w:hAnsi="Calibri" w:cs="Calibri"/>
-      <w:color w:val="000000"/>
-      <w:sz w:val="24"/>
-      <w:szCs w:val="24"/>
-    </w:rPr>
-  </w:style>
-  <w:style w:type="paragraph" w:customStyle="1" w:styleId="TableParagraph">
-    <w:name w:val="Table Paragraph"/>
-    <w:basedOn w:val="Normal"/>
-    <w:uiPriority w:val="1"/>
-    <w:qFormat/>
-    <w:rsid w:val="004D6CF0"/>
-    <w:pPr>
-      <w:spacing w:line="240" w:lineRule="auto"/>
-    </w:pPr>
-    <w:rPr>
-      <w:rFonts w:asciiTheme="minorHAnsi" w:eastAsiaTheme="minorHAnsi" w:hAnsiTheme="minorHAnsi" w:cstheme="minorBidi"/>
-      <w:sz w:val="22"/>
-      <w:szCs w:val="22"/>
-    </w:rPr>
-  </w:style>
-  <w:style w:type="paragraph" w:styleId="Revision">
-    <w:name w:val="Revision"/>
-    <w:hidden/>
-    <w:uiPriority w:val="99"/>
-    <w:semiHidden/>
-    <w:rsid w:val="00AF0191"/>
-  </w:style>
-  <w:style w:type="paragraph" w:styleId="z-TopofForm">
-    <w:name w:val="HTML Top of Form"/>
-    <w:basedOn w:val="Normal"/>
-    <w:next w:val="Normal"/>
-    <w:link w:val="z-TopofFormChar"/>
-    <w:hidden/>
-    <w:uiPriority w:val="99"/>
-    <w:unhideWhenUsed/>
-    <w:rsid w:val="006B1696"/>
-    <w:pPr>
-      <w:widowControl/>
-      <w:pBdr>
-        <w:bottom w:val="single" w:sz="6" w:space="1" w:color="auto"/>
-      </w:pBdr>
-      <w:spacing w:line="240" w:lineRule="auto"/>
-      <w:jc w:val="center"/>
-    </w:pPr>
-    <w:rPr>
-      <w:rFonts w:ascii="Arial" w:hAnsi="Arial" w:cs="Arial"/>
-      <w:vanish/>
-      <w:sz w:val="16"/>
-      <w:szCs w:val="16"/>
-    </w:rPr>
-  </w:style>
-  <w:style w:type="character" w:customStyle="1" w:styleId="z-TopofFormChar">
-    <w:name w:val="z-Top of Form Char"/>
-    <w:basedOn w:val="DefaultParagraphFont"/>
-    <w:link w:val="z-TopofForm"/>
-    <w:uiPriority w:val="99"/>
-    <w:rsid w:val="006B1696"/>
-    <w:rPr>
-      <w:rFonts w:ascii="Arial" w:hAnsi="Arial" w:cs="Arial"/>
-      <w:vanish/>
-      <w:sz w:val="16"/>
-      <w:szCs w:val="16"/>
-    </w:rPr>
-  </w:style>
-  <w:style w:type="paragraph" w:styleId="z-BottomofForm">
-    <w:name w:val="HTML Bottom of Form"/>
-    <w:basedOn w:val="Normal"/>
-    <w:next w:val="Normal"/>
-    <w:link w:val="z-BottomofFormChar"/>
-    <w:hidden/>
-    <w:uiPriority w:val="99"/>
-    <w:unhideWhenUsed/>
-    <w:rsid w:val="006B1696"/>
-    <w:pPr>
-      <w:widowControl/>
-      <w:pBdr>
-        <w:top w:val="single" w:sz="6" w:space="1" w:color="auto"/>
-      </w:pBdr>
-      <w:spacing w:line="240" w:lineRule="auto"/>
-      <w:jc w:val="center"/>
-    </w:pPr>
-    <w:rPr>
-      <w:rFonts w:ascii="Arial" w:hAnsi="Arial" w:cs="Arial"/>
-      <w:vanish/>
-      <w:sz w:val="16"/>
-      <w:szCs w:val="16"/>
-    </w:rPr>
-  </w:style>
-  <w:style w:type="character" w:customStyle="1" w:styleId="z-BottomofFormChar">
-    <w:name w:val="z-Bottom of Form Char"/>
-    <w:basedOn w:val="DefaultParagraphFont"/>
-    <w:link w:val="z-BottomofForm"/>
-    <w:uiPriority w:val="99"/>
-    <w:rsid w:val="006B1696"/>
-    <w:rPr>
-      <w:rFonts w:ascii="Arial" w:hAnsi="Arial" w:cs="Arial"/>
-      <w:vanish/>
-      <w:sz w:val="16"/>
-      <w:szCs w:val="16"/>
-    </w:rPr>
-  </w:style>
-  <w:style w:type="character" w:customStyle="1" w:styleId="TitleChar">
-    <w:name w:val="Title Char"/>
-    <w:basedOn w:val="DefaultParagraphFont"/>
-    <w:link w:val="Title"/>
+  <w:style w:type="character" w:customStyle="1" w:styleId="TtuloChar">
+    <w:name w:val="Título Char"/>
+    <w:basedOn w:val="Fontepargpadro"/>
+    <w:link w:val="Ttulo"/>
     <w:rsid w:val="00324453"/>
     <w:rPr>
       <w:rFonts w:ascii="Arial" w:hAnsi="Arial"/>
@@ -8216,6 +7249,26 @@
 </file>
 
 <file path=customXml/item1.xml><?xml version="1.0" encoding="utf-8"?>
+<?mso-contentType ?>
+<FormTemplates xmlns="http://schemas.microsoft.com/sharepoint/v3/contenttype/forms">
+  <Display>DocumentLibraryForm</Display>
+  <Edit>DocumentLibraryForm</Edit>
+  <New>DocumentLibraryForm</New>
+</FormTemplates>
+</file>
+
+<file path=customXml/item2.xml><?xml version="1.0" encoding="utf-8"?>
+<p:properties xmlns:p="http://schemas.microsoft.com/office/2006/metadata/properties" xmlns:xsi="http://www.w3.org/2001/XMLSchema-instance" xmlns:pc="http://schemas.microsoft.com/office/infopath/2007/PartnerControls">
+  <documentManagement>
+    <Completion_x0020_Phase xmlns="8705a942-e5db-4cd8-aa04-3d05d9821361">2-Design</Completion_x0020_Phase>
+    <Stage xmlns="8705a942-e5db-4cd8-aa04-3d05d9821361">Design</Stage>
+    <Category xmlns="19be1436-59e7-4d42-adcd-ade3845f4aa3">Architecture</Category>
+    <Sign_x0020_Off_x0020_Req_x003f_ xmlns="8705a942-e5db-4cd8-aa04-3d05d9821361">false</Sign_x0020_Off_x0020_Req_x003f_>
+  </documentManagement>
+</p:properties>
+</file>
+
+<file path=customXml/item3.xml><?xml version="1.0" encoding="utf-8"?>
 <ct:contentTypeSchema xmlns:ct="http://schemas.microsoft.com/office/2006/metadata/contentType" xmlns:ma="http://schemas.microsoft.com/office/2006/metadata/properties/metaAttributes" ct:_="" ma:_="" ma:contentTypeName="Document" ma:contentTypeID="0x010100A165CA7133571D45ADB6FFE5CECDE57F" ma:contentTypeVersion="14" ma:contentTypeDescription="Create a new document." ma:contentTypeScope="" ma:versionID="7910ccc59a53a85e192e87b04b8bea74">
   <xsd:schema xmlns:xsd="http://www.w3.org/2001/XMLSchema" xmlns:p="http://schemas.microsoft.com/office/2006/metadata/properties" xmlns:ns1="19be1436-59e7-4d42-adcd-ade3845f4aa3" xmlns:ns3="8705a942-e5db-4cd8-aa04-3d05d9821361" targetNamespace="http://schemas.microsoft.com/office/2006/metadata/properties" ma:root="true" ma:fieldsID="ae08b1f380ea8e051f2484b270481d35" ns1:_="" ns3:_="">
     <xsd:import namespace="19be1436-59e7-4d42-adcd-ade3845f4aa3"/>
@@ -8327,31 +7380,30 @@
 </ct:contentTypeSchema>
 </file>
 
-<file path=customXml/item2.xml><?xml version="1.0" encoding="utf-8"?>
-<?mso-contentType ?>
-<FormTemplates xmlns="http://schemas.microsoft.com/sharepoint/v3/contenttype/forms">
-  <Display>DocumentLibraryForm</Display>
-  <Edit>DocumentLibraryForm</Edit>
-  <New>DocumentLibraryForm</New>
-</FormTemplates>
-</file>
-
-<file path=customXml/item3.xml><?xml version="1.0" encoding="utf-8"?>
-<p:properties xmlns:p="http://schemas.microsoft.com/office/2006/metadata/properties" xmlns:xsi="http://www.w3.org/2001/XMLSchema-instance" xmlns:pc="http://schemas.microsoft.com/office/infopath/2007/PartnerControls">
-  <documentManagement>
-    <Completion_x0020_Phase xmlns="8705a942-e5db-4cd8-aa04-3d05d9821361">2-Design</Completion_x0020_Phase>
-    <Stage xmlns="8705a942-e5db-4cd8-aa04-3d05d9821361">Design</Stage>
-    <Category xmlns="19be1436-59e7-4d42-adcd-ade3845f4aa3">Architecture</Category>
-    <Sign_x0020_Off_x0020_Req_x003f_ xmlns="8705a942-e5db-4cd8-aa04-3d05d9821361">false</Sign_x0020_Off_x0020_Req_x003f_>
-  </documentManagement>
-</p:properties>
-</file>
-
 <file path=customXml/item4.xml><?xml version="1.0" encoding="utf-8"?>
 <b:Sources xmlns:b="http://schemas.openxmlformats.org/officeDocument/2006/bibliography" xmlns="http://schemas.openxmlformats.org/officeDocument/2006/bibliography" SelectedStyle="\APA.XSL" StyleName="APA"/>
 </file>
 
 <file path=customXml/itemProps1.xml><?xml version="1.0" encoding="utf-8"?>
+<ds:datastoreItem xmlns:ds="http://schemas.openxmlformats.org/officeDocument/2006/customXml" ds:itemID="{C1A3EDDC-E5EA-493F-AAC6-865331C0B6E1}">
+  <ds:schemaRefs>
+    <ds:schemaRef ds:uri="http://schemas.microsoft.com/sharepoint/v3/contenttype/forms"/>
+  </ds:schemaRefs>
+</ds:datastoreItem>
+</file>
+
+<file path=customXml/itemProps2.xml><?xml version="1.0" encoding="utf-8"?>
+<ds:datastoreItem xmlns:ds="http://schemas.openxmlformats.org/officeDocument/2006/customXml" ds:itemID="{2DE69C9F-4836-4D3D-B85F-85F6DC95E700}">
+  <ds:schemaRefs>
+    <ds:schemaRef ds:uri="http://schemas.microsoft.com/office/2006/metadata/properties"/>
+    <ds:schemaRef ds:uri="http://schemas.microsoft.com/office/infopath/2007/PartnerControls"/>
+    <ds:schemaRef ds:uri="8705a942-e5db-4cd8-aa04-3d05d9821361"/>
+    <ds:schemaRef ds:uri="19be1436-59e7-4d42-adcd-ade3845f4aa3"/>
+  </ds:schemaRefs>
+</ds:datastoreItem>
+</file>
+
+<file path=customXml/itemProps3.xml><?xml version="1.0" encoding="utf-8"?>
 <ds:datastoreItem xmlns:ds="http://schemas.openxmlformats.org/officeDocument/2006/customXml" ds:itemID="{B770792D-CD3B-4FFA-83C7-4F4B4FB0F553}">
   <ds:schemaRefs>
     <ds:schemaRef ds:uri="http://schemas.microsoft.com/office/2006/metadata/contentType"/>
@@ -8369,27 +7421,8 @@
 </ds:datastoreItem>
 </file>
 
-<file path=customXml/itemProps2.xml><?xml version="1.0" encoding="utf-8"?>
-<ds:datastoreItem xmlns:ds="http://schemas.openxmlformats.org/officeDocument/2006/customXml" ds:itemID="{C1A3EDDC-E5EA-493F-AAC6-865331C0B6E1}">
-  <ds:schemaRefs>
-    <ds:schemaRef ds:uri="http://schemas.microsoft.com/sharepoint/v3/contenttype/forms"/>
-  </ds:schemaRefs>
-</ds:datastoreItem>
-</file>
-
-<file path=customXml/itemProps3.xml><?xml version="1.0" encoding="utf-8"?>
-<ds:datastoreItem xmlns:ds="http://schemas.openxmlformats.org/officeDocument/2006/customXml" ds:itemID="{2DE69C9F-4836-4D3D-B85F-85F6DC95E700}">
-  <ds:schemaRefs>
-    <ds:schemaRef ds:uri="http://schemas.microsoft.com/office/2006/metadata/properties"/>
-    <ds:schemaRef ds:uri="http://schemas.microsoft.com/office/infopath/2007/PartnerControls"/>
-    <ds:schemaRef ds:uri="8705a942-e5db-4cd8-aa04-3d05d9821361"/>
-    <ds:schemaRef ds:uri="19be1436-59e7-4d42-adcd-ade3845f4aa3"/>
-  </ds:schemaRefs>
-</ds:datastoreItem>
-</file>
-
 <file path=customXml/itemProps4.xml><?xml version="1.0" encoding="utf-8"?>
-<ds:datastoreItem xmlns:ds="http://schemas.openxmlformats.org/officeDocument/2006/customXml" ds:itemID="{937361C8-91A7-4D27-A86B-C97F6170BD13}">
+<ds:datastoreItem xmlns:ds="http://schemas.openxmlformats.org/officeDocument/2006/customXml" ds:itemID="{F50A3721-F8B2-4D8E-B864-BEC0DBAD002A}">
   <ds:schemaRefs>
     <ds:schemaRef ds:uri="http://schemas.openxmlformats.org/officeDocument/2006/bibliography"/>
   </ds:schemaRefs>

</xml_diff>